<commit_message>
BD à jour, GestionnaireClient et GestionnaireCommande presque finis
</commit_message>
<xml_diff>
--- a/bd/readme.docx
+++ b/bd/readme.docx
@@ -3,11 +3,1733 @@
 <w:document xmlns:wpc="http://schemas.microsoft.com/office/word/2010/wordprocessingCanvas" xmlns:cx="http://schemas.microsoft.com/office/drawing/2014/chartex" xmlns:cx1="http://schemas.microsoft.com/office/drawing/2015/9/8/chartex" xmlns:cx2="http://schemas.microsoft.com/office/drawing/2015/10/21/chartex" xmlns:cx3="http://schemas.microsoft.com/office/drawing/2016/5/9/chartex" xmlns:cx4="http://schemas.microsoft.com/office/drawing/2016/5/10/chartex" xmlns:cx5="http://schemas.microsoft.com/office/drawing/2016/5/11/chartex" xmlns:cx6="http://schemas.microsoft.com/office/drawing/2016/5/12/chartex" xmlns:cx7="http://schemas.microsoft.com/office/drawing/2016/5/13/chartex" xmlns:cx8="http://schemas.microsoft.com/office/drawing/2016/5/14/chartex" xmlns:mc="http://schemas.openxmlformats.org/markup-compatibility/2006" xmlns:aink="http://schemas.microsoft.com/office/drawing/2016/ink" xmlns:am3d="http://schemas.microsoft.com/office/drawing/2017/model3d" xmlns:o="urn:schemas-microsoft-com:office:office" xmlns:r="http://schemas.openxmlformats.org/officeDocument/2006/relationships" xmlns:m="http://schemas.openxmlformats.org/officeDocument/2006/math" xmlns:v="urn:schemas-microsoft-com:vml" xmlns:wp14="http://schemas.microsoft.com/office/word/2010/wordprocessingDrawing" xmlns:wp="http://schemas.openxmlformats.org/drawingml/2006/wordprocessingDrawing" xmlns:w10="urn:schemas-microsoft-com:office:word" xmlns:w="http://schemas.openxmlformats.org/wordprocessingml/2006/main" xmlns:w14="http://schemas.microsoft.com/office/word/2010/wordml" xmlns:w15="http://schemas.microsoft.com/office/word/2012/wordml" xmlns:w16cid="http://schemas.microsoft.com/office/word/2016/wordml/cid" xmlns:w16se="http://schemas.microsoft.com/office/word/2015/wordml/symex" xmlns:wpg="http://schemas.microsoft.com/office/word/2010/wordprocessingGroup" xmlns:wpi="http://schemas.microsoft.com/office/word/2010/wordprocessingInk" xmlns:wne="http://schemas.microsoft.com/office/word/2006/wordml" xmlns:wps="http://schemas.microsoft.com/office/word/2010/wordprocessingShape" mc:Ignorable="w14 w15 w16se w16cid wp14">
   <w:body>
     <w:p>
+      <w:pPr>
+        <w:rPr>
+          <w:sz w:val="28"/>
+          <w:szCs w:val="28"/>
+        </w:rPr>
+      </w:pPr>
       <w:r>
-        <w:t>vide</w:t>
+        <w:rPr>
+          <w:sz w:val="28"/>
+          <w:szCs w:val="28"/>
+        </w:rPr>
+        <w:t xml:space="preserve">Les </w:t>
       </w:r>
-      <w:bookmarkStart w:id="0" w:name="_GoBack"/>
-      <w:bookmarkEnd w:id="0"/>
+      <w:r>
+        <w:rPr>
+          <w:sz w:val="28"/>
+          <w:szCs w:val="28"/>
+        </w:rPr>
+        <w:t>procédure</w:t>
+      </w:r>
+      <w:r>
+        <w:rPr>
+          <w:sz w:val="28"/>
+          <w:szCs w:val="28"/>
+        </w:rPr>
+        <w:t>s et les fonctions</w:t>
+      </w:r>
+      <w:r>
+        <w:rPr>
+          <w:sz w:val="28"/>
+          <w:szCs w:val="28"/>
+        </w:rPr>
+        <w:t xml:space="preserve"> PL SQL</w:t>
+      </w:r>
+      <w:r>
+        <w:rPr>
+          <w:sz w:val="28"/>
+          <w:szCs w:val="28"/>
+        </w:rPr>
+        <w:t xml:space="preserve"> de la BD</w:t>
+      </w:r>
+      <w:r>
+        <w:rPr>
+          <w:sz w:val="28"/>
+          <w:szCs w:val="28"/>
+        </w:rPr>
+        <w:t xml:space="preserve"> </w:t>
+      </w:r>
+    </w:p>
+    <w:tbl>
+      <w:tblPr>
+        <w:tblStyle w:val="Grilledutableau"/>
+        <w:tblW w:w="9067" w:type="dxa"/>
+        <w:tblLook w:val="04A0" w:firstRow="1" w:lastRow="0" w:firstColumn="1" w:lastColumn="0" w:noHBand="0" w:noVBand="1"/>
+      </w:tblPr>
+      <w:tblGrid>
+        <w:gridCol w:w="4275"/>
+        <w:gridCol w:w="1262"/>
+        <w:gridCol w:w="3530"/>
+      </w:tblGrid>
+      <w:tr>
+        <w:tc>
+          <w:tcPr>
+            <w:tcW w:w="4275" w:type="dxa"/>
+          </w:tcPr>
+          <w:p>
+            <w:proofErr w:type="spellStart"/>
+            <w:r>
+              <w:t>Procedure</w:t>
+            </w:r>
+            <w:proofErr w:type="spellEnd"/>
+            <w:r>
+              <w:t xml:space="preserve"> ou fonction PL SQL</w:t>
+            </w:r>
+          </w:p>
+        </w:tc>
+        <w:tc>
+          <w:tcPr>
+            <w:tcW w:w="1262" w:type="dxa"/>
+          </w:tcPr>
+          <w:p>
+            <w:r>
+              <w:t>Transaction</w:t>
+            </w:r>
+          </w:p>
+          <w:p>
+            <w:r>
+              <w:t>(</w:t>
+            </w:r>
+            <w:proofErr w:type="gramStart"/>
+            <w:r>
+              <w:t>commit</w:t>
+            </w:r>
+            <w:proofErr w:type="gramEnd"/>
+            <w:r>
+              <w:t>)</w:t>
+            </w:r>
+          </w:p>
+        </w:tc>
+        <w:tc>
+          <w:tcPr>
+            <w:tcW w:w="3530" w:type="dxa"/>
+          </w:tcPr>
+          <w:p>
+            <w:r>
+              <w:t>Les exceptions</w:t>
+            </w:r>
+          </w:p>
+          <w:p/>
+        </w:tc>
+      </w:tr>
+      <w:tr>
+        <w:tc>
+          <w:tcPr>
+            <w:tcW w:w="4275" w:type="dxa"/>
+          </w:tcPr>
+          <w:p>
+            <w:proofErr w:type="spellStart"/>
+            <w:proofErr w:type="gramStart"/>
+            <w:r>
+              <w:t>procedure</w:t>
+            </w:r>
+            <w:proofErr w:type="spellEnd"/>
+            <w:proofErr w:type="gramEnd"/>
+            <w:r>
+              <w:t xml:space="preserve"> </w:t>
+            </w:r>
+            <w:proofErr w:type="spellStart"/>
+            <w:r>
+              <w:t>enregistrerClient</w:t>
+            </w:r>
+            <w:proofErr w:type="spellEnd"/>
+            <w:r>
+              <w:t xml:space="preserve">( </w:t>
+            </w:r>
+          </w:p>
+          <w:p>
+            <w:r>
+              <w:t xml:space="preserve">    </w:t>
+            </w:r>
+            <w:proofErr w:type="spellStart"/>
+            <w:proofErr w:type="gramStart"/>
+            <w:r>
+              <w:t>idClient</w:t>
+            </w:r>
+            <w:proofErr w:type="spellEnd"/>
+            <w:proofErr w:type="gramEnd"/>
+            <w:r>
+              <w:t xml:space="preserve"> varchar2,</w:t>
+            </w:r>
+          </w:p>
+          <w:p>
+            <w:r>
+              <w:t xml:space="preserve">    </w:t>
+            </w:r>
+            <w:proofErr w:type="gramStart"/>
+            <w:r>
+              <w:t>nom</w:t>
+            </w:r>
+            <w:proofErr w:type="gramEnd"/>
+            <w:r>
+              <w:t xml:space="preserve"> varchar2,</w:t>
+            </w:r>
+          </w:p>
+          <w:p>
+            <w:r>
+              <w:t xml:space="preserve">    </w:t>
+            </w:r>
+            <w:proofErr w:type="spellStart"/>
+            <w:proofErr w:type="gramStart"/>
+            <w:r>
+              <w:t>prenom</w:t>
+            </w:r>
+            <w:proofErr w:type="spellEnd"/>
+            <w:proofErr w:type="gramEnd"/>
+            <w:r>
+              <w:t xml:space="preserve"> varchar2</w:t>
+            </w:r>
+          </w:p>
+          <w:p>
+            <w:r>
+              <w:t>)</w:t>
+            </w:r>
+          </w:p>
+        </w:tc>
+        <w:tc>
+          <w:tcPr>
+            <w:tcW w:w="1262" w:type="dxa"/>
+          </w:tcPr>
+          <w:p>
+            <w:proofErr w:type="gramStart"/>
+            <w:r>
+              <w:t>oui</w:t>
+            </w:r>
+            <w:proofErr w:type="gramEnd"/>
+          </w:p>
+        </w:tc>
+        <w:tc>
+          <w:tcPr>
+            <w:tcW w:w="3530" w:type="dxa"/>
+          </w:tcPr>
+          <w:p>
+            <w:r>
+              <w:t>-</w:t>
+            </w:r>
+            <w:r>
+              <w:t xml:space="preserve">Les </w:t>
+            </w:r>
+            <w:r>
+              <w:t>exceptions levées par les CIR</w:t>
+            </w:r>
+          </w:p>
+        </w:tc>
+      </w:tr>
+      <w:tr>
+        <w:tc>
+          <w:tcPr>
+            <w:tcW w:w="4275" w:type="dxa"/>
+          </w:tcPr>
+          <w:p>
+            <w:pPr>
+              <w:rPr>
+                <w:lang w:val="en-GB"/>
+              </w:rPr>
+            </w:pPr>
+            <w:r>
+              <w:rPr>
+                <w:lang w:val="en-GB"/>
+              </w:rPr>
+              <w:t xml:space="preserve">function </w:t>
+            </w:r>
+            <w:proofErr w:type="spellStart"/>
+            <w:proofErr w:type="gramStart"/>
+            <w:r>
+              <w:rPr>
+                <w:lang w:val="en-GB"/>
+              </w:rPr>
+              <w:t>existsClient</w:t>
+            </w:r>
+            <w:proofErr w:type="spellEnd"/>
+            <w:r>
+              <w:rPr>
+                <w:lang w:val="en-GB"/>
+              </w:rPr>
+              <w:t>(</w:t>
+            </w:r>
+            <w:proofErr w:type="gramEnd"/>
+            <w:r>
+              <w:rPr>
+                <w:lang w:val="en-GB"/>
+              </w:rPr>
+              <w:t xml:space="preserve"> </w:t>
+            </w:r>
+          </w:p>
+          <w:p>
+            <w:pPr>
+              <w:rPr>
+                <w:lang w:val="en-GB"/>
+              </w:rPr>
+            </w:pPr>
+            <w:r>
+              <w:rPr>
+                <w:lang w:val="en-GB"/>
+              </w:rPr>
+              <w:t xml:space="preserve">        </w:t>
+            </w:r>
+            <w:proofErr w:type="spellStart"/>
+            <w:r>
+              <w:rPr>
+                <w:lang w:val="en-GB"/>
+              </w:rPr>
+              <w:t>idClient</w:t>
+            </w:r>
+            <w:proofErr w:type="spellEnd"/>
+            <w:r>
+              <w:rPr>
+                <w:lang w:val="en-GB"/>
+              </w:rPr>
+              <w:t>_ varchar2</w:t>
+            </w:r>
+          </w:p>
+          <w:p>
+            <w:pPr>
+              <w:rPr>
+                <w:lang w:val="en-GB"/>
+              </w:rPr>
+            </w:pPr>
+            <w:r>
+              <w:rPr>
+                <w:lang w:val="en-GB"/>
+              </w:rPr>
+              <w:t xml:space="preserve">    )</w:t>
+            </w:r>
+          </w:p>
+          <w:p>
+            <w:pPr>
+              <w:rPr>
+                <w:lang w:val="en-GB"/>
+              </w:rPr>
+            </w:pPr>
+            <w:r>
+              <w:rPr>
+                <w:lang w:val="en-GB"/>
+              </w:rPr>
+              <w:t xml:space="preserve">    return number </w:t>
+            </w:r>
+          </w:p>
+          <w:p>
+            <w:r>
+              <w:t xml:space="preserve">NB : nombre = 0 ou 1 </w:t>
+            </w:r>
+          </w:p>
+        </w:tc>
+        <w:tc>
+          <w:tcPr>
+            <w:tcW w:w="1262" w:type="dxa"/>
+          </w:tcPr>
+          <w:p>
+            <w:pPr>
+              <w:rPr>
+                <w:lang w:val="en-GB"/>
+              </w:rPr>
+            </w:pPr>
+            <w:r>
+              <w:rPr>
+                <w:lang w:val="en-GB"/>
+              </w:rPr>
+              <w:t xml:space="preserve">Non </w:t>
+            </w:r>
+          </w:p>
+          <w:p>
+            <w:pPr>
+              <w:rPr>
+                <w:lang w:val="en-GB"/>
+              </w:rPr>
+            </w:pPr>
+            <w:proofErr w:type="spellStart"/>
+            <w:r>
+              <w:rPr>
+                <w:lang w:val="en-GB"/>
+              </w:rPr>
+              <w:t>concerné</w:t>
+            </w:r>
+            <w:proofErr w:type="spellEnd"/>
+          </w:p>
+        </w:tc>
+        <w:tc>
+          <w:tcPr>
+            <w:tcW w:w="3530" w:type="dxa"/>
+          </w:tcPr>
+          <w:p>
+            <w:pPr>
+              <w:rPr>
+                <w:lang w:val="en-GB"/>
+              </w:rPr>
+            </w:pPr>
+            <w:r>
+              <w:rPr>
+                <w:lang w:val="en-GB"/>
+              </w:rPr>
+              <w:t>-</w:t>
+            </w:r>
+            <w:r>
+              <w:rPr>
+                <w:lang w:val="en-GB"/>
+              </w:rPr>
+              <w:t xml:space="preserve">Catch NO_DATA_FOUND </w:t>
+            </w:r>
+            <w:r>
+              <w:rPr>
+                <w:lang w:val="en-GB"/>
+              </w:rPr>
+              <w:t>pour</w:t>
+            </w:r>
+            <w:r>
+              <w:rPr>
+                <w:lang w:val="en-GB"/>
+              </w:rPr>
+              <w:t xml:space="preserve"> </w:t>
+            </w:r>
+            <w:proofErr w:type="spellStart"/>
+            <w:r>
+              <w:rPr>
+                <w:lang w:val="en-GB"/>
+              </w:rPr>
+              <w:t>retourner</w:t>
+            </w:r>
+            <w:proofErr w:type="spellEnd"/>
+            <w:r>
+              <w:rPr>
+                <w:lang w:val="en-GB"/>
+              </w:rPr>
+              <w:t xml:space="preserve"> 0</w:t>
+            </w:r>
+          </w:p>
+        </w:tc>
+      </w:tr>
+      <w:tr>
+        <w:tc>
+          <w:tcPr>
+            <w:tcW w:w="4275" w:type="dxa"/>
+          </w:tcPr>
+          <w:p>
+            <w:pPr>
+              <w:rPr>
+                <w:lang w:val="en-GB"/>
+              </w:rPr>
+            </w:pPr>
+            <w:r>
+              <w:rPr>
+                <w:lang w:val="en-GB"/>
+              </w:rPr>
+              <w:t xml:space="preserve">function </w:t>
+            </w:r>
+            <w:proofErr w:type="spellStart"/>
+            <w:r>
+              <w:rPr>
+                <w:lang w:val="en-GB"/>
+              </w:rPr>
+              <w:t>getClient</w:t>
+            </w:r>
+            <w:proofErr w:type="spellEnd"/>
+            <w:r>
+              <w:rPr>
+                <w:lang w:val="en-GB"/>
+              </w:rPr>
+              <w:t xml:space="preserve"> (</w:t>
+            </w:r>
+          </w:p>
+          <w:p>
+            <w:pPr>
+              <w:rPr>
+                <w:lang w:val="en-GB"/>
+              </w:rPr>
+            </w:pPr>
+            <w:r>
+              <w:rPr>
+                <w:lang w:val="en-GB"/>
+              </w:rPr>
+              <w:t xml:space="preserve">    </w:t>
+            </w:r>
+            <w:proofErr w:type="spellStart"/>
+            <w:r>
+              <w:rPr>
+                <w:lang w:val="en-GB"/>
+              </w:rPr>
+              <w:t>idclient</w:t>
+            </w:r>
+            <w:proofErr w:type="spellEnd"/>
+            <w:r>
+              <w:rPr>
+                <w:lang w:val="en-GB"/>
+              </w:rPr>
+              <w:t xml:space="preserve">_ </w:t>
+            </w:r>
+            <w:proofErr w:type="spellStart"/>
+            <w:proofErr w:type="gramStart"/>
+            <w:r>
+              <w:rPr>
+                <w:lang w:val="en-GB"/>
+              </w:rPr>
+              <w:t>client.idclient</w:t>
+            </w:r>
+            <w:proofErr w:type="gramEnd"/>
+            <w:r>
+              <w:rPr>
+                <w:lang w:val="en-GB"/>
+              </w:rPr>
+              <w:t>%type</w:t>
+            </w:r>
+            <w:proofErr w:type="spellEnd"/>
+          </w:p>
+          <w:p>
+            <w:pPr>
+              <w:rPr>
+                <w:lang w:val="en-GB"/>
+              </w:rPr>
+            </w:pPr>
+            <w:r>
+              <w:rPr>
+                <w:lang w:val="en-GB"/>
+              </w:rPr>
+              <w:t>)</w:t>
+            </w:r>
+          </w:p>
+          <w:p>
+            <w:pPr>
+              <w:rPr>
+                <w:lang w:val="en-GB"/>
+              </w:rPr>
+            </w:pPr>
+            <w:r>
+              <w:rPr>
+                <w:lang w:val="en-GB"/>
+              </w:rPr>
+              <w:t xml:space="preserve"> return </w:t>
+            </w:r>
+            <w:proofErr w:type="spellStart"/>
+            <w:r>
+              <w:rPr>
+                <w:lang w:val="en-GB"/>
+              </w:rPr>
+              <w:t>sys_refcursor</w:t>
+            </w:r>
+            <w:proofErr w:type="spellEnd"/>
+            <w:r>
+              <w:rPr>
+                <w:lang w:val="en-GB"/>
+              </w:rPr>
+              <w:t xml:space="preserve"> is</w:t>
+            </w:r>
+          </w:p>
+          <w:p>
+            <w:pPr>
+              <w:rPr>
+                <w:lang w:val="en-GB"/>
+              </w:rPr>
+            </w:pPr>
+          </w:p>
+        </w:tc>
+        <w:tc>
+          <w:tcPr>
+            <w:tcW w:w="1262" w:type="dxa"/>
+          </w:tcPr>
+          <w:p>
+            <w:pPr>
+              <w:rPr>
+                <w:lang w:val="en-GB"/>
+              </w:rPr>
+            </w:pPr>
+            <w:r>
+              <w:rPr>
+                <w:lang w:val="en-GB"/>
+              </w:rPr>
+              <w:t xml:space="preserve">Non </w:t>
+            </w:r>
+          </w:p>
+          <w:p>
+            <w:pPr>
+              <w:rPr>
+                <w:lang w:val="en-GB"/>
+              </w:rPr>
+            </w:pPr>
+            <w:proofErr w:type="spellStart"/>
+            <w:r>
+              <w:rPr>
+                <w:lang w:val="en-GB"/>
+              </w:rPr>
+              <w:t>concerné</w:t>
+            </w:r>
+            <w:proofErr w:type="spellEnd"/>
+          </w:p>
+        </w:tc>
+        <w:tc>
+          <w:tcPr>
+            <w:tcW w:w="3530" w:type="dxa"/>
+          </w:tcPr>
+          <w:p>
+            <w:pPr>
+              <w:rPr>
+                <w:lang w:val="en-GB"/>
+              </w:rPr>
+            </w:pPr>
+            <w:proofErr w:type="spellStart"/>
+            <w:r>
+              <w:rPr>
+                <w:lang w:val="en-GB"/>
+              </w:rPr>
+              <w:t>Aucune</w:t>
+            </w:r>
+            <w:proofErr w:type="spellEnd"/>
+          </w:p>
+        </w:tc>
+      </w:tr>
+      <w:tr>
+        <w:tc>
+          <w:tcPr>
+            <w:tcW w:w="4275" w:type="dxa"/>
+          </w:tcPr>
+          <w:p>
+            <w:pPr>
+              <w:rPr>
+                <w:lang w:val="en-GB"/>
+              </w:rPr>
+            </w:pPr>
+            <w:r>
+              <w:rPr>
+                <w:lang w:val="en-GB"/>
+              </w:rPr>
+              <w:t xml:space="preserve">procedure </w:t>
+            </w:r>
+            <w:proofErr w:type="spellStart"/>
+            <w:proofErr w:type="gramStart"/>
+            <w:r>
+              <w:rPr>
+                <w:lang w:val="en-GB"/>
+              </w:rPr>
+              <w:t>editClient</w:t>
+            </w:r>
+            <w:proofErr w:type="spellEnd"/>
+            <w:r>
+              <w:rPr>
+                <w:lang w:val="en-GB"/>
+              </w:rPr>
+              <w:t>(</w:t>
+            </w:r>
+            <w:proofErr w:type="gramEnd"/>
+          </w:p>
+          <w:p>
+            <w:pPr>
+              <w:rPr>
+                <w:lang w:val="en-GB"/>
+              </w:rPr>
+            </w:pPr>
+            <w:r>
+              <w:rPr>
+                <w:lang w:val="en-GB"/>
+              </w:rPr>
+              <w:t xml:space="preserve">    </w:t>
+            </w:r>
+            <w:proofErr w:type="spellStart"/>
+            <w:r>
+              <w:rPr>
+                <w:lang w:val="en-GB"/>
+              </w:rPr>
+              <w:t>idClient</w:t>
+            </w:r>
+            <w:proofErr w:type="spellEnd"/>
+            <w:r>
+              <w:rPr>
+                <w:lang w:val="en-GB"/>
+              </w:rPr>
+              <w:t>_ varchar2,</w:t>
+            </w:r>
+          </w:p>
+          <w:p>
+            <w:pPr>
+              <w:rPr>
+                <w:lang w:val="en-GB"/>
+              </w:rPr>
+            </w:pPr>
+            <w:r>
+              <w:rPr>
+                <w:lang w:val="en-GB"/>
+              </w:rPr>
+              <w:t xml:space="preserve">    photo_ varchar2,</w:t>
+            </w:r>
+          </w:p>
+          <w:p>
+            <w:r>
+              <w:rPr>
+                <w:lang w:val="en-GB"/>
+              </w:rPr>
+              <w:t xml:space="preserve">    </w:t>
+            </w:r>
+            <w:proofErr w:type="gramStart"/>
+            <w:r>
+              <w:t>email</w:t>
+            </w:r>
+            <w:proofErr w:type="gramEnd"/>
+            <w:r>
+              <w:t>_ varchar2,</w:t>
+            </w:r>
+          </w:p>
+          <w:p>
+            <w:r>
+              <w:t xml:space="preserve">    </w:t>
+            </w:r>
+            <w:proofErr w:type="gramStart"/>
+            <w:r>
+              <w:t>tel</w:t>
+            </w:r>
+            <w:proofErr w:type="gramEnd"/>
+            <w:r>
+              <w:t>_ varchar2,</w:t>
+            </w:r>
+          </w:p>
+          <w:p>
+            <w:r>
+              <w:t xml:space="preserve">    </w:t>
+            </w:r>
+            <w:proofErr w:type="gramStart"/>
+            <w:r>
+              <w:t>adresse</w:t>
+            </w:r>
+            <w:proofErr w:type="gramEnd"/>
+            <w:r>
+              <w:t>_ varchar2</w:t>
+            </w:r>
+          </w:p>
+          <w:p>
+            <w:r>
+              <w:t xml:space="preserve">    ) </w:t>
+            </w:r>
+          </w:p>
+          <w:p/>
+        </w:tc>
+        <w:tc>
+          <w:tcPr>
+            <w:tcW w:w="1262" w:type="dxa"/>
+          </w:tcPr>
+          <w:p>
+            <w:proofErr w:type="gramStart"/>
+            <w:r>
+              <w:t>commit</w:t>
+            </w:r>
+            <w:proofErr w:type="gramEnd"/>
+          </w:p>
+        </w:tc>
+        <w:tc>
+          <w:tcPr>
+            <w:tcW w:w="3530" w:type="dxa"/>
+          </w:tcPr>
+          <w:p>
+            <w:r>
+              <w:t>-</w:t>
+            </w:r>
+            <w:proofErr w:type="spellStart"/>
+            <w:r>
+              <w:t>Raise</w:t>
+            </w:r>
+            <w:proofErr w:type="spellEnd"/>
+            <w:r>
+              <w:t xml:space="preserve"> exception si </w:t>
+            </w:r>
+            <w:r>
+              <w:t>aucune modification n'a été effectuée</w:t>
+            </w:r>
+            <w:r>
+              <w:t xml:space="preserve"> (client </w:t>
+            </w:r>
+            <w:proofErr w:type="gramStart"/>
+            <w:r>
+              <w:t>inexistant )</w:t>
+            </w:r>
+            <w:proofErr w:type="gramEnd"/>
+            <w:r>
+              <w:t xml:space="preserve"> </w:t>
+            </w:r>
+          </w:p>
+          <w:p>
+            <w:r>
+              <w:t>- Les Exception des CIR</w:t>
+            </w:r>
+          </w:p>
+          <w:p/>
+          <w:p/>
+        </w:tc>
+      </w:tr>
+      <w:tr>
+        <w:tc>
+          <w:tcPr>
+            <w:tcW w:w="4275" w:type="dxa"/>
+          </w:tcPr>
+          <w:p>
+            <w:proofErr w:type="spellStart"/>
+            <w:proofErr w:type="gramStart"/>
+            <w:r>
+              <w:t>function</w:t>
+            </w:r>
+            <w:proofErr w:type="spellEnd"/>
+            <w:proofErr w:type="gramEnd"/>
+            <w:r>
+              <w:t xml:space="preserve"> </w:t>
+            </w:r>
+            <w:proofErr w:type="spellStart"/>
+            <w:r>
+              <w:t>getClientId</w:t>
+            </w:r>
+            <w:proofErr w:type="spellEnd"/>
+            <w:r>
+              <w:t>(</w:t>
+            </w:r>
+          </w:p>
+          <w:p>
+            <w:r>
+              <w:t xml:space="preserve">    </w:t>
+            </w:r>
+            <w:proofErr w:type="gramStart"/>
+            <w:r>
+              <w:t>nom</w:t>
+            </w:r>
+            <w:proofErr w:type="gramEnd"/>
+            <w:r>
+              <w:t>_ varchar2,</w:t>
+            </w:r>
+          </w:p>
+          <w:p>
+            <w:r>
+              <w:t xml:space="preserve">    </w:t>
+            </w:r>
+            <w:proofErr w:type="spellStart"/>
+            <w:proofErr w:type="gramStart"/>
+            <w:r>
+              <w:t>prenom</w:t>
+            </w:r>
+            <w:proofErr w:type="spellEnd"/>
+            <w:proofErr w:type="gramEnd"/>
+            <w:r>
+              <w:t>_ varchar2</w:t>
+            </w:r>
+          </w:p>
+          <w:p>
+            <w:r>
+              <w:t xml:space="preserve">    )</w:t>
+            </w:r>
+          </w:p>
+          <w:p>
+            <w:r>
+              <w:t xml:space="preserve">    </w:t>
+            </w:r>
+            <w:proofErr w:type="gramStart"/>
+            <w:r>
+              <w:t>return</w:t>
+            </w:r>
+            <w:proofErr w:type="gramEnd"/>
+            <w:r>
+              <w:t xml:space="preserve"> varchar2</w:t>
+            </w:r>
+          </w:p>
+        </w:tc>
+        <w:tc>
+          <w:tcPr>
+            <w:tcW w:w="1262" w:type="dxa"/>
+          </w:tcPr>
+          <w:p>
+            <w:r>
+              <w:t xml:space="preserve">Non </w:t>
+            </w:r>
+          </w:p>
+          <w:p>
+            <w:proofErr w:type="gramStart"/>
+            <w:r>
+              <w:t>concerné</w:t>
+            </w:r>
+            <w:proofErr w:type="gramEnd"/>
+          </w:p>
+        </w:tc>
+        <w:tc>
+          <w:tcPr>
+            <w:tcW w:w="3530" w:type="dxa"/>
+          </w:tcPr>
+          <w:p>
+            <w:r>
+              <w:t>-Les exceptions de select</w:t>
+            </w:r>
+          </w:p>
+        </w:tc>
+      </w:tr>
+      <w:tr>
+        <w:tc>
+          <w:tcPr>
+            <w:tcW w:w="4275" w:type="dxa"/>
+          </w:tcPr>
+          <w:p>
+            <w:proofErr w:type="spellStart"/>
+            <w:proofErr w:type="gramStart"/>
+            <w:r>
+              <w:t>procedure</w:t>
+            </w:r>
+            <w:proofErr w:type="spellEnd"/>
+            <w:proofErr w:type="gramEnd"/>
+            <w:r>
+              <w:t xml:space="preserve"> </w:t>
+            </w:r>
+            <w:proofErr w:type="spellStart"/>
+            <w:r>
+              <w:t>deleteClient</w:t>
+            </w:r>
+            <w:proofErr w:type="spellEnd"/>
+            <w:r>
+              <w:t>(</w:t>
+            </w:r>
+          </w:p>
+          <w:p>
+            <w:r>
+              <w:t xml:space="preserve">    </w:t>
+            </w:r>
+            <w:proofErr w:type="spellStart"/>
+            <w:proofErr w:type="gramStart"/>
+            <w:r>
+              <w:t>idClient</w:t>
+            </w:r>
+            <w:proofErr w:type="spellEnd"/>
+            <w:proofErr w:type="gramEnd"/>
+            <w:r>
+              <w:t>_ varchar2</w:t>
+            </w:r>
+          </w:p>
+          <w:p>
+            <w:r>
+              <w:t xml:space="preserve">    )</w:t>
+            </w:r>
+          </w:p>
+          <w:p/>
+        </w:tc>
+        <w:tc>
+          <w:tcPr>
+            <w:tcW w:w="1262" w:type="dxa"/>
+          </w:tcPr>
+          <w:p>
+            <w:proofErr w:type="gramStart"/>
+            <w:r>
+              <w:t>oui</w:t>
+            </w:r>
+            <w:proofErr w:type="gramEnd"/>
+          </w:p>
+        </w:tc>
+        <w:tc>
+          <w:tcPr>
+            <w:tcW w:w="3530" w:type="dxa"/>
+          </w:tcPr>
+          <w:p>
+            <w:r>
+              <w:t>-</w:t>
+            </w:r>
+            <w:proofErr w:type="spellStart"/>
+            <w:r>
+              <w:t>Raise</w:t>
+            </w:r>
+            <w:proofErr w:type="spellEnd"/>
+            <w:r>
+              <w:t xml:space="preserve"> exception si </w:t>
+            </w:r>
+            <w:r>
+              <w:t xml:space="preserve">aucune </w:t>
+            </w:r>
+            <w:r>
+              <w:t>suppression</w:t>
+            </w:r>
+            <w:r>
+              <w:t xml:space="preserve"> n'a été effectuée</w:t>
+            </w:r>
+            <w:r>
+              <w:t xml:space="preserve"> (client </w:t>
+            </w:r>
+            <w:proofErr w:type="gramStart"/>
+            <w:r>
+              <w:t>inexistant )</w:t>
+            </w:r>
+            <w:proofErr w:type="gramEnd"/>
+            <w:r>
+              <w:t xml:space="preserve"> </w:t>
+            </w:r>
+          </w:p>
+          <w:p>
+            <w:r>
+              <w:t>- Les Exception des CIR</w:t>
+            </w:r>
+          </w:p>
+          <w:p/>
+        </w:tc>
+      </w:tr>
+      <w:tr>
+        <w:tc>
+          <w:tcPr>
+            <w:tcW w:w="4275" w:type="dxa"/>
+          </w:tcPr>
+          <w:p>
+            <w:proofErr w:type="spellStart"/>
+            <w:proofErr w:type="gramStart"/>
+            <w:r>
+              <w:t>function</w:t>
+            </w:r>
+            <w:proofErr w:type="spellEnd"/>
+            <w:proofErr w:type="gramEnd"/>
+            <w:r>
+              <w:t xml:space="preserve"> </w:t>
+            </w:r>
+            <w:proofErr w:type="spellStart"/>
+            <w:r>
+              <w:t>getListeCommandes</w:t>
+            </w:r>
+            <w:proofErr w:type="spellEnd"/>
+            <w:r>
+              <w:t>(</w:t>
+            </w:r>
+          </w:p>
+          <w:p>
+            <w:r>
+              <w:t xml:space="preserve">    </w:t>
+            </w:r>
+            <w:proofErr w:type="spellStart"/>
+            <w:proofErr w:type="gramStart"/>
+            <w:r>
+              <w:t>idClient</w:t>
+            </w:r>
+            <w:proofErr w:type="spellEnd"/>
+            <w:proofErr w:type="gramEnd"/>
+            <w:r>
+              <w:t>_ varchar2</w:t>
+            </w:r>
+          </w:p>
+          <w:p>
+            <w:r>
+              <w:t xml:space="preserve">    )</w:t>
+            </w:r>
+          </w:p>
+          <w:p>
+            <w:r>
+              <w:t xml:space="preserve">    </w:t>
+            </w:r>
+            <w:proofErr w:type="gramStart"/>
+            <w:r>
+              <w:t>return</w:t>
+            </w:r>
+            <w:proofErr w:type="gramEnd"/>
+            <w:r>
+              <w:t xml:space="preserve"> SYS_REFCURSOR </w:t>
+            </w:r>
+          </w:p>
+          <w:p>
+            <w:r>
+              <w:t xml:space="preserve">NB : RC = </w:t>
+            </w:r>
+            <w:proofErr w:type="spellStart"/>
+            <w:r>
+              <w:t>ResulSet</w:t>
+            </w:r>
+            <w:proofErr w:type="spellEnd"/>
+            <w:r>
+              <w:t xml:space="preserve"> [« </w:t>
+            </w:r>
+            <w:proofErr w:type="spellStart"/>
+            <w:r>
+              <w:t>idCommande</w:t>
+            </w:r>
+            <w:proofErr w:type="spellEnd"/>
+            <w:r>
+              <w:t> »]</w:t>
+            </w:r>
+          </w:p>
+          <w:p/>
+        </w:tc>
+        <w:tc>
+          <w:tcPr>
+            <w:tcW w:w="1262" w:type="dxa"/>
+          </w:tcPr>
+          <w:p>
+            <w:r>
+              <w:t xml:space="preserve">Non </w:t>
+            </w:r>
+          </w:p>
+          <w:p>
+            <w:proofErr w:type="gramStart"/>
+            <w:r>
+              <w:t>concerné</w:t>
+            </w:r>
+            <w:proofErr w:type="gramEnd"/>
+          </w:p>
+        </w:tc>
+        <w:tc>
+          <w:tcPr>
+            <w:tcW w:w="3530" w:type="dxa"/>
+          </w:tcPr>
+          <w:p>
+            <w:pPr>
+              <w:rPr>
+                <w:lang w:val="en-GB"/>
+              </w:rPr>
+            </w:pPr>
+            <w:proofErr w:type="spellStart"/>
+            <w:r>
+              <w:rPr>
+                <w:lang w:val="en-GB"/>
+              </w:rPr>
+              <w:t>Aucune</w:t>
+            </w:r>
+            <w:proofErr w:type="spellEnd"/>
+            <w:r>
+              <w:rPr>
+                <w:lang w:val="en-GB"/>
+              </w:rPr>
+              <w:t>.</w:t>
+            </w:r>
+          </w:p>
+        </w:tc>
+      </w:tr>
+    </w:tbl>
+    <w:p>
+      <w:r>
+        <w:br w:type="page"/>
+      </w:r>
+    </w:p>
+    <w:tbl>
+      <w:tblPr>
+        <w:tblStyle w:val="Grilledutableau"/>
+        <w:tblW w:w="9067" w:type="dxa"/>
+        <w:tblLook w:val="04A0" w:firstRow="1" w:lastRow="0" w:firstColumn="1" w:lastColumn="0" w:noHBand="0" w:noVBand="1"/>
+      </w:tblPr>
+      <w:tblGrid>
+        <w:gridCol w:w="4275"/>
+        <w:gridCol w:w="1262"/>
+        <w:gridCol w:w="3530"/>
+      </w:tblGrid>
+      <w:tr>
+        <w:tc>
+          <w:tcPr>
+            <w:tcW w:w="4275" w:type="dxa"/>
+          </w:tcPr>
+          <w:p>
+            <w:pPr>
+              <w:rPr>
+                <w:lang w:val="en-GB"/>
+              </w:rPr>
+            </w:pPr>
+            <w:r>
+              <w:rPr>
+                <w:lang w:val="en-GB"/>
+              </w:rPr>
+              <w:lastRenderedPageBreak/>
+              <w:t xml:space="preserve">procedure </w:t>
+            </w:r>
+            <w:proofErr w:type="spellStart"/>
+            <w:r>
+              <w:rPr>
+                <w:lang w:val="en-GB"/>
+              </w:rPr>
+              <w:t>getcommande</w:t>
+            </w:r>
+            <w:proofErr w:type="spellEnd"/>
+            <w:r>
+              <w:rPr>
+                <w:lang w:val="en-GB"/>
+              </w:rPr>
+              <w:t xml:space="preserve"> (</w:t>
+            </w:r>
+          </w:p>
+          <w:p>
+            <w:r>
+              <w:rPr>
+                <w:lang w:val="en-GB"/>
+              </w:rPr>
+              <w:t xml:space="preserve">    </w:t>
+            </w:r>
+            <w:proofErr w:type="spellStart"/>
+            <w:proofErr w:type="gramStart"/>
+            <w:r>
+              <w:t>idCommande</w:t>
+            </w:r>
+            <w:proofErr w:type="spellEnd"/>
+            <w:proofErr w:type="gramEnd"/>
+            <w:r>
+              <w:t xml:space="preserve">_         in      </w:t>
+            </w:r>
+            <w:proofErr w:type="spellStart"/>
+            <w:r>
+              <w:t>commande.idcommande%type</w:t>
+            </w:r>
+            <w:proofErr w:type="spellEnd"/>
+            <w:r>
+              <w:t>,</w:t>
+            </w:r>
+          </w:p>
+          <w:p>
+            <w:r>
+              <w:t xml:space="preserve">    </w:t>
+            </w:r>
+            <w:proofErr w:type="spellStart"/>
+            <w:proofErr w:type="gramStart"/>
+            <w:r>
+              <w:t>rcCommande</w:t>
+            </w:r>
+            <w:proofErr w:type="spellEnd"/>
+            <w:proofErr w:type="gramEnd"/>
+            <w:r>
+              <w:t xml:space="preserve">               out     </w:t>
+            </w:r>
+            <w:proofErr w:type="spellStart"/>
+            <w:r>
+              <w:t>sys_refcursor</w:t>
+            </w:r>
+            <w:proofErr w:type="spellEnd"/>
+            <w:r>
+              <w:t>,</w:t>
+            </w:r>
+          </w:p>
+          <w:p>
+            <w:r>
+              <w:t xml:space="preserve">    </w:t>
+            </w:r>
+            <w:proofErr w:type="spellStart"/>
+            <w:proofErr w:type="gramStart"/>
+            <w:r>
+              <w:t>rcPlatsCommandes</w:t>
+            </w:r>
+            <w:proofErr w:type="spellEnd"/>
+            <w:proofErr w:type="gramEnd"/>
+            <w:r>
+              <w:t xml:space="preserve">     out     </w:t>
+            </w:r>
+            <w:proofErr w:type="spellStart"/>
+            <w:r>
+              <w:t>sys_refcursor</w:t>
+            </w:r>
+            <w:proofErr w:type="spellEnd"/>
+            <w:r>
+              <w:t>,</w:t>
+            </w:r>
+          </w:p>
+          <w:p>
+            <w:r>
+              <w:t xml:space="preserve">    </w:t>
+            </w:r>
+            <w:proofErr w:type="spellStart"/>
+            <w:proofErr w:type="gramStart"/>
+            <w:r>
+              <w:t>rcFilmsCommandes</w:t>
+            </w:r>
+            <w:proofErr w:type="spellEnd"/>
+            <w:proofErr w:type="gramEnd"/>
+            <w:r>
+              <w:t xml:space="preserve">    out     </w:t>
+            </w:r>
+            <w:proofErr w:type="spellStart"/>
+            <w:r>
+              <w:t>sys_refcursor</w:t>
+            </w:r>
+            <w:proofErr w:type="spellEnd"/>
+          </w:p>
+          <w:p>
+            <w:r>
+              <w:t xml:space="preserve">) </w:t>
+            </w:r>
+            <w:proofErr w:type="spellStart"/>
+            <w:r>
+              <w:t>is</w:t>
+            </w:r>
+            <w:proofErr w:type="spellEnd"/>
+          </w:p>
+          <w:p/>
+        </w:tc>
+        <w:tc>
+          <w:tcPr>
+            <w:tcW w:w="1262" w:type="dxa"/>
+          </w:tcPr>
+          <w:p>
+            <w:r>
+              <w:t>Non</w:t>
+            </w:r>
+          </w:p>
+          <w:p>
+            <w:proofErr w:type="gramStart"/>
+            <w:r>
+              <w:t>concerné</w:t>
+            </w:r>
+            <w:proofErr w:type="gramEnd"/>
+          </w:p>
+        </w:tc>
+        <w:tc>
+          <w:tcPr>
+            <w:tcW w:w="3530" w:type="dxa"/>
+          </w:tcPr>
+          <w:p>
+            <w:r>
+              <w:t>Aucune</w:t>
+            </w:r>
+          </w:p>
+        </w:tc>
+      </w:tr>
+      <w:tr>
+        <w:tc>
+          <w:tcPr>
+            <w:tcW w:w="4275" w:type="dxa"/>
+          </w:tcPr>
+          <w:p>
+            <w:proofErr w:type="spellStart"/>
+            <w:proofErr w:type="gramStart"/>
+            <w:r>
+              <w:t>procedure</w:t>
+            </w:r>
+            <w:proofErr w:type="spellEnd"/>
+            <w:proofErr w:type="gramEnd"/>
+            <w:r>
+              <w:t xml:space="preserve"> </w:t>
+            </w:r>
+            <w:proofErr w:type="spellStart"/>
+            <w:r>
+              <w:t>enregistrerCommande</w:t>
+            </w:r>
+            <w:proofErr w:type="spellEnd"/>
+            <w:r>
+              <w:t>(</w:t>
+            </w:r>
+          </w:p>
+          <w:p>
+            <w:r>
+              <w:t xml:space="preserve">    </w:t>
+            </w:r>
+            <w:proofErr w:type="spellStart"/>
+            <w:proofErr w:type="gramStart"/>
+            <w:r>
+              <w:t>idCommande</w:t>
+            </w:r>
+            <w:proofErr w:type="spellEnd"/>
+            <w:proofErr w:type="gramEnd"/>
+            <w:r>
+              <w:t xml:space="preserve"> varchar2,</w:t>
+            </w:r>
+          </w:p>
+          <w:p>
+            <w:r>
+              <w:t xml:space="preserve">    </w:t>
+            </w:r>
+            <w:proofErr w:type="spellStart"/>
+            <w:proofErr w:type="gramStart"/>
+            <w:r>
+              <w:t>idClient</w:t>
+            </w:r>
+            <w:proofErr w:type="spellEnd"/>
+            <w:proofErr w:type="gramEnd"/>
+            <w:r>
+              <w:t xml:space="preserve"> varchar2,</w:t>
+            </w:r>
+          </w:p>
+          <w:p>
+            <w:r>
+              <w:t xml:space="preserve">    </w:t>
+            </w:r>
+            <w:proofErr w:type="spellStart"/>
+            <w:proofErr w:type="gramStart"/>
+            <w:r>
+              <w:t>idPlats</w:t>
+            </w:r>
+            <w:proofErr w:type="spellEnd"/>
+            <w:proofErr w:type="gramEnd"/>
+            <w:r>
+              <w:t xml:space="preserve"> varchar2,</w:t>
+            </w:r>
+          </w:p>
+          <w:p>
+            <w:r>
+              <w:t xml:space="preserve">    </w:t>
+            </w:r>
+            <w:proofErr w:type="spellStart"/>
+            <w:proofErr w:type="gramStart"/>
+            <w:r>
+              <w:t>idFilms</w:t>
+            </w:r>
+            <w:proofErr w:type="spellEnd"/>
+            <w:proofErr w:type="gramEnd"/>
+            <w:r>
+              <w:t xml:space="preserve"> varchar2,</w:t>
+            </w:r>
+          </w:p>
+          <w:p>
+            <w:r>
+              <w:t xml:space="preserve">    </w:t>
+            </w:r>
+            <w:proofErr w:type="spellStart"/>
+            <w:proofErr w:type="gramStart"/>
+            <w:r>
+              <w:t>dateCommande</w:t>
+            </w:r>
+            <w:proofErr w:type="spellEnd"/>
+            <w:proofErr w:type="gramEnd"/>
+            <w:r>
+              <w:t xml:space="preserve"> date,</w:t>
+            </w:r>
+          </w:p>
+          <w:p>
+            <w:r>
+              <w:t xml:space="preserve">    </w:t>
+            </w:r>
+            <w:proofErr w:type="gramStart"/>
+            <w:r>
+              <w:t>prix</w:t>
+            </w:r>
+            <w:proofErr w:type="gramEnd"/>
+            <w:r>
+              <w:t xml:space="preserve"> </w:t>
+            </w:r>
+            <w:proofErr w:type="spellStart"/>
+            <w:r>
+              <w:t>number</w:t>
+            </w:r>
+            <w:proofErr w:type="spellEnd"/>
+            <w:r>
+              <w:t>,</w:t>
+            </w:r>
+          </w:p>
+          <w:p>
+            <w:r>
+              <w:t xml:space="preserve">    </w:t>
+            </w:r>
+            <w:proofErr w:type="spellStart"/>
+            <w:proofErr w:type="gramStart"/>
+            <w:r>
+              <w:t>adresseLivraison</w:t>
+            </w:r>
+            <w:proofErr w:type="spellEnd"/>
+            <w:proofErr w:type="gramEnd"/>
+            <w:r>
+              <w:t xml:space="preserve"> varchar2</w:t>
+            </w:r>
+          </w:p>
+          <w:p>
+            <w:r>
+              <w:t xml:space="preserve">    )</w:t>
+            </w:r>
+          </w:p>
+          <w:p/>
+        </w:tc>
+        <w:tc>
+          <w:tcPr>
+            <w:tcW w:w="1262" w:type="dxa"/>
+          </w:tcPr>
+          <w:p>
+            <w:r>
+              <w:t>Oui</w:t>
+            </w:r>
+          </w:p>
+        </w:tc>
+        <w:tc>
+          <w:tcPr>
+            <w:tcW w:w="3530" w:type="dxa"/>
+          </w:tcPr>
+          <w:p>
+            <w:r>
+              <w:t>-</w:t>
+            </w:r>
+            <w:r>
+              <w:t xml:space="preserve">Les </w:t>
+            </w:r>
+            <w:r>
+              <w:t>exceptions levées par les CIR</w:t>
+            </w:r>
+          </w:p>
+        </w:tc>
+      </w:tr>
+      <w:tr>
+        <w:tc>
+          <w:tcPr>
+            <w:tcW w:w="4275" w:type="dxa"/>
+          </w:tcPr>
+          <w:p>
+            <w:proofErr w:type="spellStart"/>
+            <w:proofErr w:type="gramStart"/>
+            <w:r>
+              <w:t>procedure</w:t>
+            </w:r>
+            <w:proofErr w:type="spellEnd"/>
+            <w:proofErr w:type="gramEnd"/>
+            <w:r>
+              <w:t xml:space="preserve"> </w:t>
+            </w:r>
+            <w:proofErr w:type="spellStart"/>
+            <w:r>
+              <w:t>ajouterPlat</w:t>
+            </w:r>
+            <w:proofErr w:type="spellEnd"/>
+            <w:r>
+              <w:t>(</w:t>
+            </w:r>
+          </w:p>
+          <w:p>
+            <w:r>
+              <w:t xml:space="preserve">    </w:t>
+            </w:r>
+            <w:proofErr w:type="spellStart"/>
+            <w:proofErr w:type="gramStart"/>
+            <w:r>
+              <w:t>idCommande</w:t>
+            </w:r>
+            <w:proofErr w:type="spellEnd"/>
+            <w:proofErr w:type="gramEnd"/>
+            <w:r>
+              <w:t>_     varchar2,</w:t>
+            </w:r>
+          </w:p>
+          <w:p>
+            <w:r>
+              <w:t xml:space="preserve">    </w:t>
+            </w:r>
+            <w:proofErr w:type="spellStart"/>
+            <w:proofErr w:type="gramStart"/>
+            <w:r>
+              <w:t>idP</w:t>
+            </w:r>
+            <w:proofErr w:type="spellEnd"/>
+            <w:proofErr w:type="gramEnd"/>
+            <w:r>
+              <w:t xml:space="preserve">             item_--type défini</w:t>
+            </w:r>
+          </w:p>
+          <w:p>
+            <w:pPr>
+              <w:rPr>
+                <w:lang w:val="en-GB"/>
+              </w:rPr>
+            </w:pPr>
+            <w:r>
+              <w:rPr>
+                <w:lang w:val="en-GB"/>
+              </w:rPr>
+              <w:t xml:space="preserve">) </w:t>
+            </w:r>
+          </w:p>
+          <w:p>
+            <w:pPr>
+              <w:rPr>
+                <w:lang w:val="en-GB"/>
+              </w:rPr>
+            </w:pPr>
+          </w:p>
+        </w:tc>
+        <w:tc>
+          <w:tcPr>
+            <w:tcW w:w="1262" w:type="dxa"/>
+          </w:tcPr>
+          <w:p>
+            <w:r>
+              <w:t>Non</w:t>
+            </w:r>
+          </w:p>
+        </w:tc>
+        <w:tc>
+          <w:tcPr>
+            <w:tcW w:w="3530" w:type="dxa"/>
+          </w:tcPr>
+          <w:p>
+            <w:r>
+              <w:t>-</w:t>
+            </w:r>
+            <w:r>
+              <w:t xml:space="preserve">Les </w:t>
+            </w:r>
+            <w:r>
+              <w:t>exceptions levées par les CIR</w:t>
+            </w:r>
+          </w:p>
+        </w:tc>
+      </w:tr>
+      <w:tr>
+        <w:tc>
+          <w:tcPr>
+            <w:tcW w:w="4275" w:type="dxa"/>
+          </w:tcPr>
+          <w:p>
+            <w:proofErr w:type="spellStart"/>
+            <w:proofErr w:type="gramStart"/>
+            <w:r>
+              <w:t>procedure</w:t>
+            </w:r>
+            <w:proofErr w:type="spellEnd"/>
+            <w:proofErr w:type="gramEnd"/>
+            <w:r>
+              <w:t xml:space="preserve"> </w:t>
+            </w:r>
+            <w:proofErr w:type="spellStart"/>
+            <w:r>
+              <w:t>ajouterFilm</w:t>
+            </w:r>
+            <w:proofErr w:type="spellEnd"/>
+            <w:r>
+              <w:t>(</w:t>
+            </w:r>
+          </w:p>
+          <w:p>
+            <w:r>
+              <w:t xml:space="preserve">    </w:t>
+            </w:r>
+            <w:proofErr w:type="spellStart"/>
+            <w:proofErr w:type="gramStart"/>
+            <w:r>
+              <w:t>idCommande</w:t>
+            </w:r>
+            <w:proofErr w:type="spellEnd"/>
+            <w:proofErr w:type="gramEnd"/>
+            <w:r>
+              <w:t>_     varchar2,</w:t>
+            </w:r>
+          </w:p>
+          <w:p>
+            <w:r>
+              <w:t xml:space="preserve">    </w:t>
+            </w:r>
+            <w:proofErr w:type="spellStart"/>
+            <w:proofErr w:type="gramStart"/>
+            <w:r>
+              <w:t>idF</w:t>
+            </w:r>
+            <w:proofErr w:type="spellEnd"/>
+            <w:proofErr w:type="gramEnd"/>
+            <w:r>
+              <w:t xml:space="preserve">             item_--type défini</w:t>
+            </w:r>
+          </w:p>
+          <w:p>
+            <w:pPr>
+              <w:rPr>
+                <w:lang w:val="en-GB"/>
+              </w:rPr>
+            </w:pPr>
+            <w:r>
+              <w:rPr>
+                <w:lang w:val="en-GB"/>
+              </w:rPr>
+              <w:t>)</w:t>
+            </w:r>
+          </w:p>
+          <w:p>
+            <w:pPr>
+              <w:rPr>
+                <w:lang w:val="en-GB"/>
+              </w:rPr>
+            </w:pPr>
+          </w:p>
+        </w:tc>
+        <w:tc>
+          <w:tcPr>
+            <w:tcW w:w="1262" w:type="dxa"/>
+          </w:tcPr>
+          <w:p>
+            <w:r>
+              <w:t>Non</w:t>
+            </w:r>
+          </w:p>
+        </w:tc>
+        <w:tc>
+          <w:tcPr>
+            <w:tcW w:w="3530" w:type="dxa"/>
+          </w:tcPr>
+          <w:p>
+            <w:r>
+              <w:t>-</w:t>
+            </w:r>
+            <w:r>
+              <w:t xml:space="preserve">Les </w:t>
+            </w:r>
+            <w:r>
+              <w:t>exceptions levées par les CIR</w:t>
+            </w:r>
+          </w:p>
+        </w:tc>
+      </w:tr>
+      <w:tr>
+        <w:tc>
+          <w:tcPr>
+            <w:tcW w:w="4275" w:type="dxa"/>
+          </w:tcPr>
+          <w:p>
+            <w:pPr>
+              <w:rPr>
+                <w:lang w:val="en-GB"/>
+              </w:rPr>
+            </w:pPr>
+            <w:r>
+              <w:rPr>
+                <w:lang w:val="en-GB"/>
+              </w:rPr>
+              <w:t xml:space="preserve">function </w:t>
+            </w:r>
+            <w:proofErr w:type="spellStart"/>
+            <w:r>
+              <w:rPr>
+                <w:lang w:val="en-GB"/>
+              </w:rPr>
+              <w:t>getLastIdCommande</w:t>
+            </w:r>
+            <w:proofErr w:type="spellEnd"/>
+          </w:p>
+          <w:p>
+            <w:pPr>
+              <w:rPr>
+                <w:lang w:val="en-GB"/>
+              </w:rPr>
+            </w:pPr>
+            <w:r>
+              <w:rPr>
+                <w:lang w:val="en-GB"/>
+              </w:rPr>
+              <w:t>return varchar2</w:t>
+            </w:r>
+          </w:p>
+        </w:tc>
+        <w:tc>
+          <w:tcPr>
+            <w:tcW w:w="1262" w:type="dxa"/>
+          </w:tcPr>
+          <w:p>
+            <w:pPr>
+              <w:rPr>
+                <w:lang w:val="en-GB"/>
+              </w:rPr>
+            </w:pPr>
+            <w:r>
+              <w:rPr>
+                <w:lang w:val="en-GB"/>
+              </w:rPr>
+              <w:t xml:space="preserve">Non </w:t>
+            </w:r>
+            <w:proofErr w:type="spellStart"/>
+            <w:r>
+              <w:rPr>
+                <w:lang w:val="en-GB"/>
+              </w:rPr>
+              <w:t>concerné</w:t>
+            </w:r>
+            <w:proofErr w:type="spellEnd"/>
+          </w:p>
+        </w:tc>
+        <w:tc>
+          <w:tcPr>
+            <w:tcW w:w="3530" w:type="dxa"/>
+          </w:tcPr>
+          <w:p>
+            <w:pPr>
+              <w:rPr>
+                <w:lang w:val="en-GB"/>
+              </w:rPr>
+            </w:pPr>
+            <w:r>
+              <w:t>-Les exceptions de select</w:t>
+            </w:r>
+            <w:bookmarkStart w:id="0" w:name="_GoBack"/>
+            <w:bookmarkEnd w:id="0"/>
+          </w:p>
+        </w:tc>
+      </w:tr>
+    </w:tbl>
+    <w:p>
+      <w:pPr>
+        <w:rPr>
+          <w:lang w:val="en-GB"/>
+        </w:rPr>
+      </w:pPr>
     </w:p>
     <w:sectPr>
       <w:pgSz w:w="11906" w:h="16838"/>
@@ -17,6 +1739,471 @@
     </w:sectPr>
   </w:body>
 </w:document>
+</file>
+
+<file path=word/numbering.xml><?xml version="1.0" encoding="utf-8"?>
+<w:numbering xmlns:wpc="http://schemas.microsoft.com/office/word/2010/wordprocessingCanvas" xmlns:cx="http://schemas.microsoft.com/office/drawing/2014/chartex" xmlns:cx1="http://schemas.microsoft.com/office/drawing/2015/9/8/chartex" xmlns:cx2="http://schemas.microsoft.com/office/drawing/2015/10/21/chartex" xmlns:cx3="http://schemas.microsoft.com/office/drawing/2016/5/9/chartex" xmlns:cx4="http://schemas.microsoft.com/office/drawing/2016/5/10/chartex" xmlns:cx5="http://schemas.microsoft.com/office/drawing/2016/5/11/chartex" xmlns:cx6="http://schemas.microsoft.com/office/drawing/2016/5/12/chartex" xmlns:cx7="http://schemas.microsoft.com/office/drawing/2016/5/13/chartex" xmlns:cx8="http://schemas.microsoft.com/office/drawing/2016/5/14/chartex" xmlns:mc="http://schemas.openxmlformats.org/markup-compatibility/2006" xmlns:aink="http://schemas.microsoft.com/office/drawing/2016/ink" xmlns:am3d="http://schemas.microsoft.com/office/drawing/2017/model3d" xmlns:o="urn:schemas-microsoft-com:office:office" xmlns:r="http://schemas.openxmlformats.org/officeDocument/2006/relationships" xmlns:m="http://schemas.openxmlformats.org/officeDocument/2006/math" xmlns:v="urn:schemas-microsoft-com:vml" xmlns:wp14="http://schemas.microsoft.com/office/word/2010/wordprocessingDrawing" xmlns:wp="http://schemas.openxmlformats.org/drawingml/2006/wordprocessingDrawing" xmlns:w10="urn:schemas-microsoft-com:office:word" xmlns:w="http://schemas.openxmlformats.org/wordprocessingml/2006/main" xmlns:w14="http://schemas.microsoft.com/office/word/2010/wordml" xmlns:w15="http://schemas.microsoft.com/office/word/2012/wordml" xmlns:w16cid="http://schemas.microsoft.com/office/word/2016/wordml/cid" xmlns:w16se="http://schemas.microsoft.com/office/word/2015/wordml/symex" xmlns:wpg="http://schemas.microsoft.com/office/word/2010/wordprocessingGroup" xmlns:wpi="http://schemas.microsoft.com/office/word/2010/wordprocessingInk" xmlns:wne="http://schemas.microsoft.com/office/word/2006/wordml" xmlns:wps="http://schemas.microsoft.com/office/word/2010/wordprocessingShape" mc:Ignorable="w14 w15 w16se w16cid wp14">
+  <w:abstractNum w:abstractNumId="0" w15:restartNumberingAfterBreak="0">
+    <w:nsid w:val="38E31640"/>
+    <w:multiLevelType w:val="hybridMultilevel"/>
+    <w:tmpl w:val="A976B732"/>
+    <w:lvl w:ilvl="0" w:tplc="F34EBFF4">
+      <w:numFmt w:val="bullet"/>
+      <w:lvlText w:val="-"/>
+      <w:lvlJc w:val="left"/>
+      <w:pPr>
+        <w:ind w:left="720" w:hanging="360"/>
+      </w:pPr>
+      <w:rPr>
+        <w:rFonts w:ascii="Calibri" w:eastAsiaTheme="minorHAnsi" w:hAnsi="Calibri" w:cs="Calibri" w:hint="default"/>
+      </w:rPr>
+    </w:lvl>
+    <w:lvl w:ilvl="1" w:tplc="040C0003" w:tentative="1">
+      <w:start w:val="1"/>
+      <w:numFmt w:val="bullet"/>
+      <w:lvlText w:val="o"/>
+      <w:lvlJc w:val="left"/>
+      <w:pPr>
+        <w:ind w:left="1440" w:hanging="360"/>
+      </w:pPr>
+      <w:rPr>
+        <w:rFonts w:ascii="Courier New" w:hAnsi="Courier New" w:cs="Courier New" w:hint="default"/>
+      </w:rPr>
+    </w:lvl>
+    <w:lvl w:ilvl="2" w:tplc="040C0005" w:tentative="1">
+      <w:start w:val="1"/>
+      <w:numFmt w:val="bullet"/>
+      <w:lvlText w:val=""/>
+      <w:lvlJc w:val="left"/>
+      <w:pPr>
+        <w:ind w:left="2160" w:hanging="360"/>
+      </w:pPr>
+      <w:rPr>
+        <w:rFonts w:ascii="Wingdings" w:hAnsi="Wingdings" w:hint="default"/>
+      </w:rPr>
+    </w:lvl>
+    <w:lvl w:ilvl="3" w:tplc="040C0001" w:tentative="1">
+      <w:start w:val="1"/>
+      <w:numFmt w:val="bullet"/>
+      <w:lvlText w:val=""/>
+      <w:lvlJc w:val="left"/>
+      <w:pPr>
+        <w:ind w:left="2880" w:hanging="360"/>
+      </w:pPr>
+      <w:rPr>
+        <w:rFonts w:ascii="Symbol" w:hAnsi="Symbol" w:hint="default"/>
+      </w:rPr>
+    </w:lvl>
+    <w:lvl w:ilvl="4" w:tplc="040C0003" w:tentative="1">
+      <w:start w:val="1"/>
+      <w:numFmt w:val="bullet"/>
+      <w:lvlText w:val="o"/>
+      <w:lvlJc w:val="left"/>
+      <w:pPr>
+        <w:ind w:left="3600" w:hanging="360"/>
+      </w:pPr>
+      <w:rPr>
+        <w:rFonts w:ascii="Courier New" w:hAnsi="Courier New" w:cs="Courier New" w:hint="default"/>
+      </w:rPr>
+    </w:lvl>
+    <w:lvl w:ilvl="5" w:tplc="040C0005" w:tentative="1">
+      <w:start w:val="1"/>
+      <w:numFmt w:val="bullet"/>
+      <w:lvlText w:val=""/>
+      <w:lvlJc w:val="left"/>
+      <w:pPr>
+        <w:ind w:left="4320" w:hanging="360"/>
+      </w:pPr>
+      <w:rPr>
+        <w:rFonts w:ascii="Wingdings" w:hAnsi="Wingdings" w:hint="default"/>
+      </w:rPr>
+    </w:lvl>
+    <w:lvl w:ilvl="6" w:tplc="040C0001" w:tentative="1">
+      <w:start w:val="1"/>
+      <w:numFmt w:val="bullet"/>
+      <w:lvlText w:val=""/>
+      <w:lvlJc w:val="left"/>
+      <w:pPr>
+        <w:ind w:left="5040" w:hanging="360"/>
+      </w:pPr>
+      <w:rPr>
+        <w:rFonts w:ascii="Symbol" w:hAnsi="Symbol" w:hint="default"/>
+      </w:rPr>
+    </w:lvl>
+    <w:lvl w:ilvl="7" w:tplc="040C0003" w:tentative="1">
+      <w:start w:val="1"/>
+      <w:numFmt w:val="bullet"/>
+      <w:lvlText w:val="o"/>
+      <w:lvlJc w:val="left"/>
+      <w:pPr>
+        <w:ind w:left="5760" w:hanging="360"/>
+      </w:pPr>
+      <w:rPr>
+        <w:rFonts w:ascii="Courier New" w:hAnsi="Courier New" w:cs="Courier New" w:hint="default"/>
+      </w:rPr>
+    </w:lvl>
+    <w:lvl w:ilvl="8" w:tplc="040C0005" w:tentative="1">
+      <w:start w:val="1"/>
+      <w:numFmt w:val="bullet"/>
+      <w:lvlText w:val=""/>
+      <w:lvlJc w:val="left"/>
+      <w:pPr>
+        <w:ind w:left="6480" w:hanging="360"/>
+      </w:pPr>
+      <w:rPr>
+        <w:rFonts w:ascii="Wingdings" w:hAnsi="Wingdings" w:hint="default"/>
+      </w:rPr>
+    </w:lvl>
+  </w:abstractNum>
+  <w:abstractNum w:abstractNumId="1" w15:restartNumberingAfterBreak="0">
+    <w:nsid w:val="3FCC3F31"/>
+    <w:multiLevelType w:val="hybridMultilevel"/>
+    <w:tmpl w:val="ED8491DC"/>
+    <w:lvl w:ilvl="0" w:tplc="4DB23D38">
+      <w:numFmt w:val="bullet"/>
+      <w:lvlText w:val="-"/>
+      <w:lvlJc w:val="left"/>
+      <w:pPr>
+        <w:ind w:left="720" w:hanging="360"/>
+      </w:pPr>
+      <w:rPr>
+        <w:rFonts w:ascii="Calibri" w:eastAsiaTheme="minorHAnsi" w:hAnsi="Calibri" w:cs="Calibri" w:hint="default"/>
+      </w:rPr>
+    </w:lvl>
+    <w:lvl w:ilvl="1" w:tplc="040C0003" w:tentative="1">
+      <w:start w:val="1"/>
+      <w:numFmt w:val="bullet"/>
+      <w:lvlText w:val="o"/>
+      <w:lvlJc w:val="left"/>
+      <w:pPr>
+        <w:ind w:left="1440" w:hanging="360"/>
+      </w:pPr>
+      <w:rPr>
+        <w:rFonts w:ascii="Courier New" w:hAnsi="Courier New" w:cs="Courier New" w:hint="default"/>
+      </w:rPr>
+    </w:lvl>
+    <w:lvl w:ilvl="2" w:tplc="040C0005" w:tentative="1">
+      <w:start w:val="1"/>
+      <w:numFmt w:val="bullet"/>
+      <w:lvlText w:val=""/>
+      <w:lvlJc w:val="left"/>
+      <w:pPr>
+        <w:ind w:left="2160" w:hanging="360"/>
+      </w:pPr>
+      <w:rPr>
+        <w:rFonts w:ascii="Wingdings" w:hAnsi="Wingdings" w:hint="default"/>
+      </w:rPr>
+    </w:lvl>
+    <w:lvl w:ilvl="3" w:tplc="040C0001" w:tentative="1">
+      <w:start w:val="1"/>
+      <w:numFmt w:val="bullet"/>
+      <w:lvlText w:val=""/>
+      <w:lvlJc w:val="left"/>
+      <w:pPr>
+        <w:ind w:left="2880" w:hanging="360"/>
+      </w:pPr>
+      <w:rPr>
+        <w:rFonts w:ascii="Symbol" w:hAnsi="Symbol" w:hint="default"/>
+      </w:rPr>
+    </w:lvl>
+    <w:lvl w:ilvl="4" w:tplc="040C0003" w:tentative="1">
+      <w:start w:val="1"/>
+      <w:numFmt w:val="bullet"/>
+      <w:lvlText w:val="o"/>
+      <w:lvlJc w:val="left"/>
+      <w:pPr>
+        <w:ind w:left="3600" w:hanging="360"/>
+      </w:pPr>
+      <w:rPr>
+        <w:rFonts w:ascii="Courier New" w:hAnsi="Courier New" w:cs="Courier New" w:hint="default"/>
+      </w:rPr>
+    </w:lvl>
+    <w:lvl w:ilvl="5" w:tplc="040C0005" w:tentative="1">
+      <w:start w:val="1"/>
+      <w:numFmt w:val="bullet"/>
+      <w:lvlText w:val=""/>
+      <w:lvlJc w:val="left"/>
+      <w:pPr>
+        <w:ind w:left="4320" w:hanging="360"/>
+      </w:pPr>
+      <w:rPr>
+        <w:rFonts w:ascii="Wingdings" w:hAnsi="Wingdings" w:hint="default"/>
+      </w:rPr>
+    </w:lvl>
+    <w:lvl w:ilvl="6" w:tplc="040C0001" w:tentative="1">
+      <w:start w:val="1"/>
+      <w:numFmt w:val="bullet"/>
+      <w:lvlText w:val=""/>
+      <w:lvlJc w:val="left"/>
+      <w:pPr>
+        <w:ind w:left="5040" w:hanging="360"/>
+      </w:pPr>
+      <w:rPr>
+        <w:rFonts w:ascii="Symbol" w:hAnsi="Symbol" w:hint="default"/>
+      </w:rPr>
+    </w:lvl>
+    <w:lvl w:ilvl="7" w:tplc="040C0003" w:tentative="1">
+      <w:start w:val="1"/>
+      <w:numFmt w:val="bullet"/>
+      <w:lvlText w:val="o"/>
+      <w:lvlJc w:val="left"/>
+      <w:pPr>
+        <w:ind w:left="5760" w:hanging="360"/>
+      </w:pPr>
+      <w:rPr>
+        <w:rFonts w:ascii="Courier New" w:hAnsi="Courier New" w:cs="Courier New" w:hint="default"/>
+      </w:rPr>
+    </w:lvl>
+    <w:lvl w:ilvl="8" w:tplc="040C0005" w:tentative="1">
+      <w:start w:val="1"/>
+      <w:numFmt w:val="bullet"/>
+      <w:lvlText w:val=""/>
+      <w:lvlJc w:val="left"/>
+      <w:pPr>
+        <w:ind w:left="6480" w:hanging="360"/>
+      </w:pPr>
+      <w:rPr>
+        <w:rFonts w:ascii="Wingdings" w:hAnsi="Wingdings" w:hint="default"/>
+      </w:rPr>
+    </w:lvl>
+  </w:abstractNum>
+  <w:abstractNum w:abstractNumId="2" w15:restartNumberingAfterBreak="0">
+    <w:nsid w:val="676C62BE"/>
+    <w:multiLevelType w:val="hybridMultilevel"/>
+    <w:tmpl w:val="05665FD0"/>
+    <w:lvl w:ilvl="0" w:tplc="A7D406CC">
+      <w:numFmt w:val="bullet"/>
+      <w:lvlText w:val="-"/>
+      <w:lvlJc w:val="left"/>
+      <w:pPr>
+        <w:ind w:left="720" w:hanging="360"/>
+      </w:pPr>
+      <w:rPr>
+        <w:rFonts w:ascii="Calibri" w:eastAsiaTheme="minorHAnsi" w:hAnsi="Calibri" w:cs="Calibri" w:hint="default"/>
+      </w:rPr>
+    </w:lvl>
+    <w:lvl w:ilvl="1" w:tplc="040C0003" w:tentative="1">
+      <w:start w:val="1"/>
+      <w:numFmt w:val="bullet"/>
+      <w:lvlText w:val="o"/>
+      <w:lvlJc w:val="left"/>
+      <w:pPr>
+        <w:ind w:left="1440" w:hanging="360"/>
+      </w:pPr>
+      <w:rPr>
+        <w:rFonts w:ascii="Courier New" w:hAnsi="Courier New" w:cs="Courier New" w:hint="default"/>
+      </w:rPr>
+    </w:lvl>
+    <w:lvl w:ilvl="2" w:tplc="040C0005" w:tentative="1">
+      <w:start w:val="1"/>
+      <w:numFmt w:val="bullet"/>
+      <w:lvlText w:val=""/>
+      <w:lvlJc w:val="left"/>
+      <w:pPr>
+        <w:ind w:left="2160" w:hanging="360"/>
+      </w:pPr>
+      <w:rPr>
+        <w:rFonts w:ascii="Wingdings" w:hAnsi="Wingdings" w:hint="default"/>
+      </w:rPr>
+    </w:lvl>
+    <w:lvl w:ilvl="3" w:tplc="040C0001" w:tentative="1">
+      <w:start w:val="1"/>
+      <w:numFmt w:val="bullet"/>
+      <w:lvlText w:val=""/>
+      <w:lvlJc w:val="left"/>
+      <w:pPr>
+        <w:ind w:left="2880" w:hanging="360"/>
+      </w:pPr>
+      <w:rPr>
+        <w:rFonts w:ascii="Symbol" w:hAnsi="Symbol" w:hint="default"/>
+      </w:rPr>
+    </w:lvl>
+    <w:lvl w:ilvl="4" w:tplc="040C0003" w:tentative="1">
+      <w:start w:val="1"/>
+      <w:numFmt w:val="bullet"/>
+      <w:lvlText w:val="o"/>
+      <w:lvlJc w:val="left"/>
+      <w:pPr>
+        <w:ind w:left="3600" w:hanging="360"/>
+      </w:pPr>
+      <w:rPr>
+        <w:rFonts w:ascii="Courier New" w:hAnsi="Courier New" w:cs="Courier New" w:hint="default"/>
+      </w:rPr>
+    </w:lvl>
+    <w:lvl w:ilvl="5" w:tplc="040C0005" w:tentative="1">
+      <w:start w:val="1"/>
+      <w:numFmt w:val="bullet"/>
+      <w:lvlText w:val=""/>
+      <w:lvlJc w:val="left"/>
+      <w:pPr>
+        <w:ind w:left="4320" w:hanging="360"/>
+      </w:pPr>
+      <w:rPr>
+        <w:rFonts w:ascii="Wingdings" w:hAnsi="Wingdings" w:hint="default"/>
+      </w:rPr>
+    </w:lvl>
+    <w:lvl w:ilvl="6" w:tplc="040C0001" w:tentative="1">
+      <w:start w:val="1"/>
+      <w:numFmt w:val="bullet"/>
+      <w:lvlText w:val=""/>
+      <w:lvlJc w:val="left"/>
+      <w:pPr>
+        <w:ind w:left="5040" w:hanging="360"/>
+      </w:pPr>
+      <w:rPr>
+        <w:rFonts w:ascii="Symbol" w:hAnsi="Symbol" w:hint="default"/>
+      </w:rPr>
+    </w:lvl>
+    <w:lvl w:ilvl="7" w:tplc="040C0003" w:tentative="1">
+      <w:start w:val="1"/>
+      <w:numFmt w:val="bullet"/>
+      <w:lvlText w:val="o"/>
+      <w:lvlJc w:val="left"/>
+      <w:pPr>
+        <w:ind w:left="5760" w:hanging="360"/>
+      </w:pPr>
+      <w:rPr>
+        <w:rFonts w:ascii="Courier New" w:hAnsi="Courier New" w:cs="Courier New" w:hint="default"/>
+      </w:rPr>
+    </w:lvl>
+    <w:lvl w:ilvl="8" w:tplc="040C0005" w:tentative="1">
+      <w:start w:val="1"/>
+      <w:numFmt w:val="bullet"/>
+      <w:lvlText w:val=""/>
+      <w:lvlJc w:val="left"/>
+      <w:pPr>
+        <w:ind w:left="6480" w:hanging="360"/>
+      </w:pPr>
+      <w:rPr>
+        <w:rFonts w:ascii="Wingdings" w:hAnsi="Wingdings" w:hint="default"/>
+      </w:rPr>
+    </w:lvl>
+  </w:abstractNum>
+  <w:abstractNum w:abstractNumId="3" w15:restartNumberingAfterBreak="0">
+    <w:nsid w:val="684870B6"/>
+    <w:multiLevelType w:val="hybridMultilevel"/>
+    <w:tmpl w:val="9B2E9E28"/>
+    <w:lvl w:ilvl="0" w:tplc="600C1472">
+      <w:numFmt w:val="bullet"/>
+      <w:lvlText w:val="-"/>
+      <w:lvlJc w:val="left"/>
+      <w:pPr>
+        <w:ind w:left="720" w:hanging="360"/>
+      </w:pPr>
+      <w:rPr>
+        <w:rFonts w:ascii="Calibri" w:eastAsiaTheme="minorHAnsi" w:hAnsi="Calibri" w:cs="Calibri" w:hint="default"/>
+      </w:rPr>
+    </w:lvl>
+    <w:lvl w:ilvl="1" w:tplc="040C0003" w:tentative="1">
+      <w:start w:val="1"/>
+      <w:numFmt w:val="bullet"/>
+      <w:lvlText w:val="o"/>
+      <w:lvlJc w:val="left"/>
+      <w:pPr>
+        <w:ind w:left="1440" w:hanging="360"/>
+      </w:pPr>
+      <w:rPr>
+        <w:rFonts w:ascii="Courier New" w:hAnsi="Courier New" w:cs="Courier New" w:hint="default"/>
+      </w:rPr>
+    </w:lvl>
+    <w:lvl w:ilvl="2" w:tplc="040C0005" w:tentative="1">
+      <w:start w:val="1"/>
+      <w:numFmt w:val="bullet"/>
+      <w:lvlText w:val=""/>
+      <w:lvlJc w:val="left"/>
+      <w:pPr>
+        <w:ind w:left="2160" w:hanging="360"/>
+      </w:pPr>
+      <w:rPr>
+        <w:rFonts w:ascii="Wingdings" w:hAnsi="Wingdings" w:hint="default"/>
+      </w:rPr>
+    </w:lvl>
+    <w:lvl w:ilvl="3" w:tplc="040C0001" w:tentative="1">
+      <w:start w:val="1"/>
+      <w:numFmt w:val="bullet"/>
+      <w:lvlText w:val=""/>
+      <w:lvlJc w:val="left"/>
+      <w:pPr>
+        <w:ind w:left="2880" w:hanging="360"/>
+      </w:pPr>
+      <w:rPr>
+        <w:rFonts w:ascii="Symbol" w:hAnsi="Symbol" w:hint="default"/>
+      </w:rPr>
+    </w:lvl>
+    <w:lvl w:ilvl="4" w:tplc="040C0003" w:tentative="1">
+      <w:start w:val="1"/>
+      <w:numFmt w:val="bullet"/>
+      <w:lvlText w:val="o"/>
+      <w:lvlJc w:val="left"/>
+      <w:pPr>
+        <w:ind w:left="3600" w:hanging="360"/>
+      </w:pPr>
+      <w:rPr>
+        <w:rFonts w:ascii="Courier New" w:hAnsi="Courier New" w:cs="Courier New" w:hint="default"/>
+      </w:rPr>
+    </w:lvl>
+    <w:lvl w:ilvl="5" w:tplc="040C0005" w:tentative="1">
+      <w:start w:val="1"/>
+      <w:numFmt w:val="bullet"/>
+      <w:lvlText w:val=""/>
+      <w:lvlJc w:val="left"/>
+      <w:pPr>
+        <w:ind w:left="4320" w:hanging="360"/>
+      </w:pPr>
+      <w:rPr>
+        <w:rFonts w:ascii="Wingdings" w:hAnsi="Wingdings" w:hint="default"/>
+      </w:rPr>
+    </w:lvl>
+    <w:lvl w:ilvl="6" w:tplc="040C0001" w:tentative="1">
+      <w:start w:val="1"/>
+      <w:numFmt w:val="bullet"/>
+      <w:lvlText w:val=""/>
+      <w:lvlJc w:val="left"/>
+      <w:pPr>
+        <w:ind w:left="5040" w:hanging="360"/>
+      </w:pPr>
+      <w:rPr>
+        <w:rFonts w:ascii="Symbol" w:hAnsi="Symbol" w:hint="default"/>
+      </w:rPr>
+    </w:lvl>
+    <w:lvl w:ilvl="7" w:tplc="040C0003" w:tentative="1">
+      <w:start w:val="1"/>
+      <w:numFmt w:val="bullet"/>
+      <w:lvlText w:val="o"/>
+      <w:lvlJc w:val="left"/>
+      <w:pPr>
+        <w:ind w:left="5760" w:hanging="360"/>
+      </w:pPr>
+      <w:rPr>
+        <w:rFonts w:ascii="Courier New" w:hAnsi="Courier New" w:cs="Courier New" w:hint="default"/>
+      </w:rPr>
+    </w:lvl>
+    <w:lvl w:ilvl="8" w:tplc="040C0005" w:tentative="1">
+      <w:start w:val="1"/>
+      <w:numFmt w:val="bullet"/>
+      <w:lvlText w:val=""/>
+      <w:lvlJc w:val="left"/>
+      <w:pPr>
+        <w:ind w:left="6480" w:hanging="360"/>
+      </w:pPr>
+      <w:rPr>
+        <w:rFonts w:ascii="Wingdings" w:hAnsi="Wingdings" w:hint="default"/>
+      </w:rPr>
+    </w:lvl>
+  </w:abstractNum>
+  <w:num w:numId="1">
+    <w:abstractNumId w:val="0"/>
+  </w:num>
+  <w:num w:numId="2">
+    <w:abstractNumId w:val="2"/>
+  </w:num>
+  <w:num w:numId="3">
+    <w:abstractNumId w:val="3"/>
+  </w:num>
+  <w:num w:numId="4">
+    <w:abstractNumId w:val="1"/>
+  </w:num>
+</w:numbering>
 </file>
 
 <file path=word/styles.xml><?xml version="1.0" encoding="utf-8"?>
@@ -445,6 +2632,36 @@
     <w:semiHidden/>
     <w:unhideWhenUsed/>
   </w:style>
+  <w:style w:type="table" w:styleId="Grilledutableau">
+    <w:name w:val="Table Grid"/>
+    <w:basedOn w:val="TableauNormal"/>
+    <w:uiPriority w:val="39"/>
+    <w:rsid w:val="00F81244"/>
+    <w:pPr>
+      <w:spacing w:after="0" w:line="240" w:lineRule="auto"/>
+    </w:pPr>
+    <w:tblPr>
+      <w:tblBorders>
+        <w:top w:val="single" w:sz="4" w:space="0" w:color="auto"/>
+        <w:left w:val="single" w:sz="4" w:space="0" w:color="auto"/>
+        <w:bottom w:val="single" w:sz="4" w:space="0" w:color="auto"/>
+        <w:right w:val="single" w:sz="4" w:space="0" w:color="auto"/>
+        <w:insideH w:val="single" w:sz="4" w:space="0" w:color="auto"/>
+        <w:insideV w:val="single" w:sz="4" w:space="0" w:color="auto"/>
+      </w:tblBorders>
+    </w:tblPr>
+  </w:style>
+  <w:style w:type="paragraph" w:styleId="Paragraphedeliste">
+    <w:name w:val="List Paragraph"/>
+    <w:basedOn w:val="Normal"/>
+    <w:uiPriority w:val="34"/>
+    <w:qFormat/>
+    <w:rsid w:val="00252804"/>
+    <w:pPr>
+      <w:ind w:left="720"/>
+      <w:contextualSpacing/>
+    </w:pPr>
+  </w:style>
 </w:styles>
 </file>
 

</xml_diff>

<commit_message>
Ajout des méthodes PlatsPCA_FPVA
</commit_message>
<xml_diff>
--- a/bd/readme.docx
+++ b/bd/readme.docx
@@ -759,12 +759,10 @@
           </w:tcPr>
           <w:p>
             <w:proofErr w:type="spellStart"/>
-            <w:proofErr w:type="gramStart"/>
             <w:r>
               <w:t>function</w:t>
             </w:r>
             <w:proofErr w:type="spellEnd"/>
-            <w:proofErr w:type="gramEnd"/>
             <w:r>
               <w:t xml:space="preserve"> </w:t>
             </w:r>
@@ -1716,10 +1714,483 @@
               </w:rPr>
             </w:pPr>
             <w:r>
-              <w:t>-Les exceptions de select</w:t>
+              <w:t>-</w:t>
+            </w:r>
+            <w:r>
+              <w:t xml:space="preserve">Les </w:t>
+            </w:r>
+            <w:r>
+              <w:t>exceptions</w:t>
+            </w:r>
+            <w:r>
+              <w:t xml:space="preserve"> de select</w:t>
             </w:r>
             <w:bookmarkStart w:id="0" w:name="_GoBack"/>
             <w:bookmarkEnd w:id="0"/>
+          </w:p>
+        </w:tc>
+      </w:tr>
+      <w:tr>
+        <w:tc>
+          <w:tcPr>
+            <w:tcW w:w="4275" w:type="dxa"/>
+          </w:tcPr>
+          <w:p>
+            <w:pPr>
+              <w:rPr>
+                <w:lang w:val="en-GB"/>
+              </w:rPr>
+            </w:pPr>
+            <w:r>
+              <w:rPr>
+                <w:lang w:val="en-GB"/>
+              </w:rPr>
+              <w:t xml:space="preserve">function </w:t>
+            </w:r>
+            <w:proofErr w:type="spellStart"/>
+            <w:r>
+              <w:rPr>
+                <w:lang w:val="en-GB"/>
+              </w:rPr>
+              <w:t>platslespluscommandes</w:t>
+            </w:r>
+            <w:proofErr w:type="spellEnd"/>
+          </w:p>
+          <w:p>
+            <w:pPr>
+              <w:rPr>
+                <w:lang w:val="en-GB"/>
+              </w:rPr>
+            </w:pPr>
+            <w:r>
+              <w:rPr>
+                <w:lang w:val="en-GB"/>
+              </w:rPr>
+              <w:t xml:space="preserve">return </w:t>
+            </w:r>
+            <w:proofErr w:type="spellStart"/>
+            <w:r>
+              <w:rPr>
+                <w:lang w:val="en-GB"/>
+              </w:rPr>
+              <w:t>sys_refcursor</w:t>
+            </w:r>
+            <w:proofErr w:type="spellEnd"/>
+            <w:r>
+              <w:rPr>
+                <w:lang w:val="en-GB"/>
+              </w:rPr>
+              <w:t xml:space="preserve"> </w:t>
+            </w:r>
+          </w:p>
+        </w:tc>
+        <w:tc>
+          <w:tcPr>
+            <w:tcW w:w="1262" w:type="dxa"/>
+          </w:tcPr>
+          <w:p>
+            <w:pPr>
+              <w:rPr>
+                <w:lang w:val="en-GB"/>
+              </w:rPr>
+            </w:pPr>
+            <w:r>
+              <w:rPr>
+                <w:lang w:val="en-GB"/>
+              </w:rPr>
+              <w:t xml:space="preserve">Non </w:t>
+            </w:r>
+            <w:proofErr w:type="spellStart"/>
+            <w:r>
+              <w:rPr>
+                <w:lang w:val="en-GB"/>
+              </w:rPr>
+              <w:t>concerné</w:t>
+            </w:r>
+            <w:proofErr w:type="spellEnd"/>
+          </w:p>
+        </w:tc>
+        <w:tc>
+          <w:tcPr>
+            <w:tcW w:w="3530" w:type="dxa"/>
+          </w:tcPr>
+          <w:p>
+            <w:pPr>
+              <w:rPr>
+                <w:lang w:val="en-GB"/>
+              </w:rPr>
+            </w:pPr>
+            <w:r>
+              <w:t>Aucune</w:t>
+            </w:r>
+          </w:p>
+        </w:tc>
+      </w:tr>
+      <w:tr>
+        <w:tc>
+          <w:tcPr>
+            <w:tcW w:w="4275" w:type="dxa"/>
+          </w:tcPr>
+          <w:p>
+            <w:pPr>
+              <w:rPr>
+                <w:lang w:val="en-GB"/>
+              </w:rPr>
+            </w:pPr>
+            <w:r>
+              <w:rPr>
+                <w:lang w:val="en-GB"/>
+              </w:rPr>
+              <w:t xml:space="preserve">function </w:t>
+            </w:r>
+            <w:proofErr w:type="spellStart"/>
+            <w:r>
+              <w:rPr>
+                <w:lang w:val="en-GB"/>
+              </w:rPr>
+              <w:t>filmslesplusVus</w:t>
+            </w:r>
+            <w:proofErr w:type="spellEnd"/>
+          </w:p>
+          <w:p>
+            <w:pPr>
+              <w:rPr>
+                <w:lang w:val="en-GB"/>
+              </w:rPr>
+            </w:pPr>
+            <w:r>
+              <w:rPr>
+                <w:lang w:val="en-GB"/>
+              </w:rPr>
+              <w:t xml:space="preserve">return </w:t>
+            </w:r>
+            <w:proofErr w:type="spellStart"/>
+            <w:r>
+              <w:rPr>
+                <w:lang w:val="en-GB"/>
+              </w:rPr>
+              <w:t>sys_refcursor</w:t>
+            </w:r>
+            <w:proofErr w:type="spellEnd"/>
+          </w:p>
+        </w:tc>
+        <w:tc>
+          <w:tcPr>
+            <w:tcW w:w="1262" w:type="dxa"/>
+          </w:tcPr>
+          <w:p>
+            <w:pPr>
+              <w:rPr>
+                <w:lang w:val="en-GB"/>
+              </w:rPr>
+            </w:pPr>
+            <w:r>
+              <w:rPr>
+                <w:lang w:val="en-GB"/>
+              </w:rPr>
+              <w:t xml:space="preserve">Non </w:t>
+            </w:r>
+            <w:proofErr w:type="spellStart"/>
+            <w:r>
+              <w:rPr>
+                <w:lang w:val="en-GB"/>
+              </w:rPr>
+              <w:t>concerné</w:t>
+            </w:r>
+            <w:proofErr w:type="spellEnd"/>
+          </w:p>
+        </w:tc>
+        <w:tc>
+          <w:tcPr>
+            <w:tcW w:w="3530" w:type="dxa"/>
+          </w:tcPr>
+          <w:p>
+            <w:pPr>
+              <w:rPr>
+                <w:lang w:val="en-GB"/>
+              </w:rPr>
+            </w:pPr>
+            <w:r>
+              <w:t>Aucune</w:t>
+            </w:r>
+          </w:p>
+        </w:tc>
+      </w:tr>
+      <w:tr>
+        <w:tc>
+          <w:tcPr>
+            <w:tcW w:w="4275" w:type="dxa"/>
+          </w:tcPr>
+          <w:p>
+            <w:pPr>
+              <w:rPr>
+                <w:lang w:val="en-GB"/>
+              </w:rPr>
+            </w:pPr>
+            <w:r>
+              <w:rPr>
+                <w:lang w:val="en-GB"/>
+              </w:rPr>
+              <w:t xml:space="preserve">function </w:t>
+            </w:r>
+            <w:proofErr w:type="spellStart"/>
+            <w:proofErr w:type="gramStart"/>
+            <w:r>
+              <w:rPr>
+                <w:lang w:val="en-GB"/>
+              </w:rPr>
+              <w:t>platslespluscommandesAvec</w:t>
+            </w:r>
+            <w:proofErr w:type="spellEnd"/>
+            <w:r>
+              <w:rPr>
+                <w:lang w:val="en-GB"/>
+              </w:rPr>
+              <w:t>(</w:t>
+            </w:r>
+            <w:proofErr w:type="gramEnd"/>
+            <w:r>
+              <w:rPr>
+                <w:lang w:val="en-GB"/>
+              </w:rPr>
+              <w:t xml:space="preserve"> </w:t>
+            </w:r>
+          </w:p>
+          <w:p>
+            <w:pPr>
+              <w:rPr>
+                <w:lang w:val="en-GB"/>
+              </w:rPr>
+            </w:pPr>
+            <w:r>
+              <w:rPr>
+                <w:lang w:val="en-GB"/>
+              </w:rPr>
+              <w:t xml:space="preserve">    </w:t>
+            </w:r>
+            <w:proofErr w:type="spellStart"/>
+            <w:r>
+              <w:rPr>
+                <w:lang w:val="en-GB"/>
+              </w:rPr>
+              <w:t>idFilm</w:t>
+            </w:r>
+            <w:proofErr w:type="spellEnd"/>
+            <w:r>
+              <w:rPr>
+                <w:lang w:val="en-GB"/>
+              </w:rPr>
+              <w:t>_                         varchar2</w:t>
+            </w:r>
+          </w:p>
+          <w:p>
+            <w:pPr>
+              <w:rPr>
+                <w:lang w:val="en-GB"/>
+              </w:rPr>
+            </w:pPr>
+            <w:proofErr w:type="gramStart"/>
+            <w:r>
+              <w:rPr>
+                <w:lang w:val="en-GB"/>
+              </w:rPr>
+              <w:t>)return</w:t>
+            </w:r>
+            <w:proofErr w:type="gramEnd"/>
+            <w:r>
+              <w:rPr>
+                <w:lang w:val="en-GB"/>
+              </w:rPr>
+              <w:t xml:space="preserve"> </w:t>
+            </w:r>
+            <w:proofErr w:type="spellStart"/>
+            <w:r>
+              <w:rPr>
+                <w:lang w:val="en-GB"/>
+              </w:rPr>
+              <w:t>sys_refcursor</w:t>
+            </w:r>
+            <w:proofErr w:type="spellEnd"/>
+          </w:p>
+        </w:tc>
+        <w:tc>
+          <w:tcPr>
+            <w:tcW w:w="1262" w:type="dxa"/>
+          </w:tcPr>
+          <w:p>
+            <w:pPr>
+              <w:rPr>
+                <w:lang w:val="en-GB"/>
+              </w:rPr>
+            </w:pPr>
+            <w:r>
+              <w:rPr>
+                <w:lang w:val="en-GB"/>
+              </w:rPr>
+              <w:t xml:space="preserve">Non </w:t>
+            </w:r>
+            <w:proofErr w:type="spellStart"/>
+            <w:r>
+              <w:rPr>
+                <w:lang w:val="en-GB"/>
+              </w:rPr>
+              <w:t>concerné</w:t>
+            </w:r>
+            <w:proofErr w:type="spellEnd"/>
+          </w:p>
+        </w:tc>
+        <w:tc>
+          <w:tcPr>
+            <w:tcW w:w="3530" w:type="dxa"/>
+          </w:tcPr>
+          <w:p>
+            <w:pPr>
+              <w:rPr>
+                <w:lang w:val="en-GB"/>
+              </w:rPr>
+            </w:pPr>
+            <w:r>
+              <w:t>Aucune</w:t>
+            </w:r>
+          </w:p>
+        </w:tc>
+      </w:tr>
+      <w:tr>
+        <w:tc>
+          <w:tcPr>
+            <w:tcW w:w="4275" w:type="dxa"/>
+          </w:tcPr>
+          <w:p>
+            <w:pPr>
+              <w:rPr>
+                <w:lang w:val="en-GB"/>
+              </w:rPr>
+            </w:pPr>
+            <w:r>
+              <w:rPr>
+                <w:lang w:val="en-GB"/>
+              </w:rPr>
+              <w:t xml:space="preserve">function </w:t>
+            </w:r>
+            <w:proofErr w:type="spellStart"/>
+            <w:proofErr w:type="gramStart"/>
+            <w:r>
+              <w:rPr>
+                <w:lang w:val="en-GB"/>
+              </w:rPr>
+              <w:t>filmslesplusVusAvec</w:t>
+            </w:r>
+            <w:proofErr w:type="spellEnd"/>
+            <w:r>
+              <w:rPr>
+                <w:lang w:val="en-GB"/>
+              </w:rPr>
+              <w:t>(</w:t>
+            </w:r>
+            <w:proofErr w:type="gramEnd"/>
+            <w:r>
+              <w:rPr>
+                <w:lang w:val="en-GB"/>
+              </w:rPr>
+              <w:t xml:space="preserve"> </w:t>
+            </w:r>
+          </w:p>
+          <w:p>
+            <w:pPr>
+              <w:rPr>
+                <w:lang w:val="en-GB"/>
+              </w:rPr>
+            </w:pPr>
+            <w:r>
+              <w:rPr>
+                <w:lang w:val="en-GB"/>
+              </w:rPr>
+              <w:t xml:space="preserve">    </w:t>
+            </w:r>
+            <w:proofErr w:type="spellStart"/>
+            <w:r>
+              <w:rPr>
+                <w:lang w:val="en-GB"/>
+              </w:rPr>
+              <w:t>idPlat</w:t>
+            </w:r>
+            <w:proofErr w:type="spellEnd"/>
+            <w:r>
+              <w:rPr>
+                <w:lang w:val="en-GB"/>
+              </w:rPr>
+              <w:t>_                         varchar2</w:t>
+            </w:r>
+          </w:p>
+          <w:p>
+            <w:pPr>
+              <w:rPr>
+                <w:lang w:val="en-GB"/>
+              </w:rPr>
+            </w:pPr>
+            <w:proofErr w:type="gramStart"/>
+            <w:r>
+              <w:rPr>
+                <w:lang w:val="en-GB"/>
+              </w:rPr>
+              <w:t>)return</w:t>
+            </w:r>
+            <w:proofErr w:type="gramEnd"/>
+            <w:r>
+              <w:rPr>
+                <w:lang w:val="en-GB"/>
+              </w:rPr>
+              <w:t xml:space="preserve"> </w:t>
+            </w:r>
+            <w:proofErr w:type="spellStart"/>
+            <w:r>
+              <w:rPr>
+                <w:lang w:val="en-GB"/>
+              </w:rPr>
+              <w:t>sys_refcursor</w:t>
+            </w:r>
+            <w:proofErr w:type="spellEnd"/>
+          </w:p>
+        </w:tc>
+        <w:tc>
+          <w:tcPr>
+            <w:tcW w:w="1262" w:type="dxa"/>
+          </w:tcPr>
+          <w:p>
+            <w:pPr>
+              <w:rPr>
+                <w:lang w:val="en-GB"/>
+              </w:rPr>
+            </w:pPr>
+            <w:r>
+              <w:rPr>
+                <w:lang w:val="en-GB"/>
+              </w:rPr>
+              <w:t xml:space="preserve">Non </w:t>
+            </w:r>
+            <w:proofErr w:type="spellStart"/>
+            <w:r>
+              <w:rPr>
+                <w:lang w:val="en-GB"/>
+              </w:rPr>
+              <w:t>concerné</w:t>
+            </w:r>
+            <w:proofErr w:type="spellEnd"/>
+          </w:p>
+        </w:tc>
+        <w:tc>
+          <w:tcPr>
+            <w:tcW w:w="3530" w:type="dxa"/>
+          </w:tcPr>
+          <w:p>
+            <w:pPr>
+              <w:rPr>
+                <w:lang w:val="en-GB"/>
+              </w:rPr>
+            </w:pPr>
+            <w:r>
+              <w:t>Aucune</w:t>
+            </w:r>
           </w:p>
         </w:tc>
       </w:tr>

</xml_diff>

<commit_message>
bd à jour de tariq
</commit_message>
<xml_diff>
--- a/bd/readme.docx
+++ b/bd/readme.docx
@@ -759,12 +759,10 @@
           </w:tcPr>
           <w:p>
             <w:proofErr w:type="spellStart"/>
-            <w:proofErr w:type="gramStart"/>
             <w:r>
               <w:t>function</w:t>
             </w:r>
             <w:proofErr w:type="spellEnd"/>
-            <w:proofErr w:type="gramEnd"/>
             <w:r>
               <w:t xml:space="preserve"> </w:t>
             </w:r>
@@ -1716,10 +1714,483 @@
               </w:rPr>
             </w:pPr>
             <w:r>
-              <w:t>-Les exceptions de select</w:t>
+              <w:t>-</w:t>
+            </w:r>
+            <w:r>
+              <w:t xml:space="preserve">Les </w:t>
+            </w:r>
+            <w:r>
+              <w:t>exceptions</w:t>
+            </w:r>
+            <w:r>
+              <w:t xml:space="preserve"> de select</w:t>
             </w:r>
             <w:bookmarkStart w:id="0" w:name="_GoBack"/>
             <w:bookmarkEnd w:id="0"/>
+          </w:p>
+        </w:tc>
+      </w:tr>
+      <w:tr>
+        <w:tc>
+          <w:tcPr>
+            <w:tcW w:w="4275" w:type="dxa"/>
+          </w:tcPr>
+          <w:p>
+            <w:pPr>
+              <w:rPr>
+                <w:lang w:val="en-GB"/>
+              </w:rPr>
+            </w:pPr>
+            <w:r>
+              <w:rPr>
+                <w:lang w:val="en-GB"/>
+              </w:rPr>
+              <w:t xml:space="preserve">function </w:t>
+            </w:r>
+            <w:proofErr w:type="spellStart"/>
+            <w:r>
+              <w:rPr>
+                <w:lang w:val="en-GB"/>
+              </w:rPr>
+              <w:t>platslespluscommandes</w:t>
+            </w:r>
+            <w:proofErr w:type="spellEnd"/>
+          </w:p>
+          <w:p>
+            <w:pPr>
+              <w:rPr>
+                <w:lang w:val="en-GB"/>
+              </w:rPr>
+            </w:pPr>
+            <w:r>
+              <w:rPr>
+                <w:lang w:val="en-GB"/>
+              </w:rPr>
+              <w:t xml:space="preserve">return </w:t>
+            </w:r>
+            <w:proofErr w:type="spellStart"/>
+            <w:r>
+              <w:rPr>
+                <w:lang w:val="en-GB"/>
+              </w:rPr>
+              <w:t>sys_refcursor</w:t>
+            </w:r>
+            <w:proofErr w:type="spellEnd"/>
+            <w:r>
+              <w:rPr>
+                <w:lang w:val="en-GB"/>
+              </w:rPr>
+              <w:t xml:space="preserve"> </w:t>
+            </w:r>
+          </w:p>
+        </w:tc>
+        <w:tc>
+          <w:tcPr>
+            <w:tcW w:w="1262" w:type="dxa"/>
+          </w:tcPr>
+          <w:p>
+            <w:pPr>
+              <w:rPr>
+                <w:lang w:val="en-GB"/>
+              </w:rPr>
+            </w:pPr>
+            <w:r>
+              <w:rPr>
+                <w:lang w:val="en-GB"/>
+              </w:rPr>
+              <w:t xml:space="preserve">Non </w:t>
+            </w:r>
+            <w:proofErr w:type="spellStart"/>
+            <w:r>
+              <w:rPr>
+                <w:lang w:val="en-GB"/>
+              </w:rPr>
+              <w:t>concerné</w:t>
+            </w:r>
+            <w:proofErr w:type="spellEnd"/>
+          </w:p>
+        </w:tc>
+        <w:tc>
+          <w:tcPr>
+            <w:tcW w:w="3530" w:type="dxa"/>
+          </w:tcPr>
+          <w:p>
+            <w:pPr>
+              <w:rPr>
+                <w:lang w:val="en-GB"/>
+              </w:rPr>
+            </w:pPr>
+            <w:r>
+              <w:t>Aucune</w:t>
+            </w:r>
+          </w:p>
+        </w:tc>
+      </w:tr>
+      <w:tr>
+        <w:tc>
+          <w:tcPr>
+            <w:tcW w:w="4275" w:type="dxa"/>
+          </w:tcPr>
+          <w:p>
+            <w:pPr>
+              <w:rPr>
+                <w:lang w:val="en-GB"/>
+              </w:rPr>
+            </w:pPr>
+            <w:r>
+              <w:rPr>
+                <w:lang w:val="en-GB"/>
+              </w:rPr>
+              <w:t xml:space="preserve">function </w:t>
+            </w:r>
+            <w:proofErr w:type="spellStart"/>
+            <w:r>
+              <w:rPr>
+                <w:lang w:val="en-GB"/>
+              </w:rPr>
+              <w:t>filmslesplusVus</w:t>
+            </w:r>
+            <w:proofErr w:type="spellEnd"/>
+          </w:p>
+          <w:p>
+            <w:pPr>
+              <w:rPr>
+                <w:lang w:val="en-GB"/>
+              </w:rPr>
+            </w:pPr>
+            <w:r>
+              <w:rPr>
+                <w:lang w:val="en-GB"/>
+              </w:rPr>
+              <w:t xml:space="preserve">return </w:t>
+            </w:r>
+            <w:proofErr w:type="spellStart"/>
+            <w:r>
+              <w:rPr>
+                <w:lang w:val="en-GB"/>
+              </w:rPr>
+              <w:t>sys_refcursor</w:t>
+            </w:r>
+            <w:proofErr w:type="spellEnd"/>
+          </w:p>
+        </w:tc>
+        <w:tc>
+          <w:tcPr>
+            <w:tcW w:w="1262" w:type="dxa"/>
+          </w:tcPr>
+          <w:p>
+            <w:pPr>
+              <w:rPr>
+                <w:lang w:val="en-GB"/>
+              </w:rPr>
+            </w:pPr>
+            <w:r>
+              <w:rPr>
+                <w:lang w:val="en-GB"/>
+              </w:rPr>
+              <w:t xml:space="preserve">Non </w:t>
+            </w:r>
+            <w:proofErr w:type="spellStart"/>
+            <w:r>
+              <w:rPr>
+                <w:lang w:val="en-GB"/>
+              </w:rPr>
+              <w:t>concerné</w:t>
+            </w:r>
+            <w:proofErr w:type="spellEnd"/>
+          </w:p>
+        </w:tc>
+        <w:tc>
+          <w:tcPr>
+            <w:tcW w:w="3530" w:type="dxa"/>
+          </w:tcPr>
+          <w:p>
+            <w:pPr>
+              <w:rPr>
+                <w:lang w:val="en-GB"/>
+              </w:rPr>
+            </w:pPr>
+            <w:r>
+              <w:t>Aucune</w:t>
+            </w:r>
+          </w:p>
+        </w:tc>
+      </w:tr>
+      <w:tr>
+        <w:tc>
+          <w:tcPr>
+            <w:tcW w:w="4275" w:type="dxa"/>
+          </w:tcPr>
+          <w:p>
+            <w:pPr>
+              <w:rPr>
+                <w:lang w:val="en-GB"/>
+              </w:rPr>
+            </w:pPr>
+            <w:r>
+              <w:rPr>
+                <w:lang w:val="en-GB"/>
+              </w:rPr>
+              <w:t xml:space="preserve">function </w:t>
+            </w:r>
+            <w:proofErr w:type="spellStart"/>
+            <w:proofErr w:type="gramStart"/>
+            <w:r>
+              <w:rPr>
+                <w:lang w:val="en-GB"/>
+              </w:rPr>
+              <w:t>platslespluscommandesAvec</w:t>
+            </w:r>
+            <w:proofErr w:type="spellEnd"/>
+            <w:r>
+              <w:rPr>
+                <w:lang w:val="en-GB"/>
+              </w:rPr>
+              <w:t>(</w:t>
+            </w:r>
+            <w:proofErr w:type="gramEnd"/>
+            <w:r>
+              <w:rPr>
+                <w:lang w:val="en-GB"/>
+              </w:rPr>
+              <w:t xml:space="preserve"> </w:t>
+            </w:r>
+          </w:p>
+          <w:p>
+            <w:pPr>
+              <w:rPr>
+                <w:lang w:val="en-GB"/>
+              </w:rPr>
+            </w:pPr>
+            <w:r>
+              <w:rPr>
+                <w:lang w:val="en-GB"/>
+              </w:rPr>
+              <w:t xml:space="preserve">    </w:t>
+            </w:r>
+            <w:proofErr w:type="spellStart"/>
+            <w:r>
+              <w:rPr>
+                <w:lang w:val="en-GB"/>
+              </w:rPr>
+              <w:t>idFilm</w:t>
+            </w:r>
+            <w:proofErr w:type="spellEnd"/>
+            <w:r>
+              <w:rPr>
+                <w:lang w:val="en-GB"/>
+              </w:rPr>
+              <w:t>_                         varchar2</w:t>
+            </w:r>
+          </w:p>
+          <w:p>
+            <w:pPr>
+              <w:rPr>
+                <w:lang w:val="en-GB"/>
+              </w:rPr>
+            </w:pPr>
+            <w:proofErr w:type="gramStart"/>
+            <w:r>
+              <w:rPr>
+                <w:lang w:val="en-GB"/>
+              </w:rPr>
+              <w:t>)return</w:t>
+            </w:r>
+            <w:proofErr w:type="gramEnd"/>
+            <w:r>
+              <w:rPr>
+                <w:lang w:val="en-GB"/>
+              </w:rPr>
+              <w:t xml:space="preserve"> </w:t>
+            </w:r>
+            <w:proofErr w:type="spellStart"/>
+            <w:r>
+              <w:rPr>
+                <w:lang w:val="en-GB"/>
+              </w:rPr>
+              <w:t>sys_refcursor</w:t>
+            </w:r>
+            <w:proofErr w:type="spellEnd"/>
+          </w:p>
+        </w:tc>
+        <w:tc>
+          <w:tcPr>
+            <w:tcW w:w="1262" w:type="dxa"/>
+          </w:tcPr>
+          <w:p>
+            <w:pPr>
+              <w:rPr>
+                <w:lang w:val="en-GB"/>
+              </w:rPr>
+            </w:pPr>
+            <w:r>
+              <w:rPr>
+                <w:lang w:val="en-GB"/>
+              </w:rPr>
+              <w:t xml:space="preserve">Non </w:t>
+            </w:r>
+            <w:proofErr w:type="spellStart"/>
+            <w:r>
+              <w:rPr>
+                <w:lang w:val="en-GB"/>
+              </w:rPr>
+              <w:t>concerné</w:t>
+            </w:r>
+            <w:proofErr w:type="spellEnd"/>
+          </w:p>
+        </w:tc>
+        <w:tc>
+          <w:tcPr>
+            <w:tcW w:w="3530" w:type="dxa"/>
+          </w:tcPr>
+          <w:p>
+            <w:pPr>
+              <w:rPr>
+                <w:lang w:val="en-GB"/>
+              </w:rPr>
+            </w:pPr>
+            <w:r>
+              <w:t>Aucune</w:t>
+            </w:r>
+          </w:p>
+        </w:tc>
+      </w:tr>
+      <w:tr>
+        <w:tc>
+          <w:tcPr>
+            <w:tcW w:w="4275" w:type="dxa"/>
+          </w:tcPr>
+          <w:p>
+            <w:pPr>
+              <w:rPr>
+                <w:lang w:val="en-GB"/>
+              </w:rPr>
+            </w:pPr>
+            <w:r>
+              <w:rPr>
+                <w:lang w:val="en-GB"/>
+              </w:rPr>
+              <w:t xml:space="preserve">function </w:t>
+            </w:r>
+            <w:proofErr w:type="spellStart"/>
+            <w:proofErr w:type="gramStart"/>
+            <w:r>
+              <w:rPr>
+                <w:lang w:val="en-GB"/>
+              </w:rPr>
+              <w:t>filmslesplusVusAvec</w:t>
+            </w:r>
+            <w:proofErr w:type="spellEnd"/>
+            <w:r>
+              <w:rPr>
+                <w:lang w:val="en-GB"/>
+              </w:rPr>
+              <w:t>(</w:t>
+            </w:r>
+            <w:proofErr w:type="gramEnd"/>
+            <w:r>
+              <w:rPr>
+                <w:lang w:val="en-GB"/>
+              </w:rPr>
+              <w:t xml:space="preserve"> </w:t>
+            </w:r>
+          </w:p>
+          <w:p>
+            <w:pPr>
+              <w:rPr>
+                <w:lang w:val="en-GB"/>
+              </w:rPr>
+            </w:pPr>
+            <w:r>
+              <w:rPr>
+                <w:lang w:val="en-GB"/>
+              </w:rPr>
+              <w:t xml:space="preserve">    </w:t>
+            </w:r>
+            <w:proofErr w:type="spellStart"/>
+            <w:r>
+              <w:rPr>
+                <w:lang w:val="en-GB"/>
+              </w:rPr>
+              <w:t>idPlat</w:t>
+            </w:r>
+            <w:proofErr w:type="spellEnd"/>
+            <w:r>
+              <w:rPr>
+                <w:lang w:val="en-GB"/>
+              </w:rPr>
+              <w:t>_                         varchar2</w:t>
+            </w:r>
+          </w:p>
+          <w:p>
+            <w:pPr>
+              <w:rPr>
+                <w:lang w:val="en-GB"/>
+              </w:rPr>
+            </w:pPr>
+            <w:proofErr w:type="gramStart"/>
+            <w:r>
+              <w:rPr>
+                <w:lang w:val="en-GB"/>
+              </w:rPr>
+              <w:t>)return</w:t>
+            </w:r>
+            <w:proofErr w:type="gramEnd"/>
+            <w:r>
+              <w:rPr>
+                <w:lang w:val="en-GB"/>
+              </w:rPr>
+              <w:t xml:space="preserve"> </w:t>
+            </w:r>
+            <w:proofErr w:type="spellStart"/>
+            <w:r>
+              <w:rPr>
+                <w:lang w:val="en-GB"/>
+              </w:rPr>
+              <w:t>sys_refcursor</w:t>
+            </w:r>
+            <w:proofErr w:type="spellEnd"/>
+          </w:p>
+        </w:tc>
+        <w:tc>
+          <w:tcPr>
+            <w:tcW w:w="1262" w:type="dxa"/>
+          </w:tcPr>
+          <w:p>
+            <w:pPr>
+              <w:rPr>
+                <w:lang w:val="en-GB"/>
+              </w:rPr>
+            </w:pPr>
+            <w:r>
+              <w:rPr>
+                <w:lang w:val="en-GB"/>
+              </w:rPr>
+              <w:t xml:space="preserve">Non </w:t>
+            </w:r>
+            <w:proofErr w:type="spellStart"/>
+            <w:r>
+              <w:rPr>
+                <w:lang w:val="en-GB"/>
+              </w:rPr>
+              <w:t>concerné</w:t>
+            </w:r>
+            <w:proofErr w:type="spellEnd"/>
+          </w:p>
+        </w:tc>
+        <w:tc>
+          <w:tcPr>
+            <w:tcW w:w="3530" w:type="dxa"/>
+          </w:tcPr>
+          <w:p>
+            <w:pPr>
+              <w:rPr>
+                <w:lang w:val="en-GB"/>
+              </w:rPr>
+            </w:pPr>
+            <w:r>
+              <w:t>Aucune</w:t>
+            </w:r>
           </w:p>
         </w:tc>
       </w:tr>

</xml_diff>

<commit_message>
Correction type dans la PL SQL procedure existClient et mise à jour de readme
</commit_message>
<xml_diff>
--- a/bd/readme.docx
+++ b/bd/readme.docx
@@ -307,7 +307,19 @@
               <w:rPr>
                 <w:lang w:val="en-GB"/>
               </w:rPr>
-              <w:t xml:space="preserve">    return number </w:t>
+              <w:t xml:space="preserve">    return </w:t>
+            </w:r>
+            <w:r>
+              <w:rPr>
+                <w:lang w:val="en-GB"/>
+              </w:rPr>
+              <w:t>integer</w:t>
+            </w:r>
+            <w:r>
+              <w:rPr>
+                <w:lang w:val="en-GB"/>
+              </w:rPr>
+              <w:t xml:space="preserve"> </w:t>
             </w:r>
           </w:p>
           <w:p>
@@ -1267,151 +1279,72 @@
             <w:tcW w:w="4275" w:type="dxa"/>
           </w:tcPr>
           <w:p>
-            <w:proofErr w:type="spellStart"/>
-            <w:proofErr w:type="gramStart"/>
-            <w:r>
-              <w:t>procedure</w:t>
-            </w:r>
-            <w:proofErr w:type="spellEnd"/>
-            <w:proofErr w:type="gramEnd"/>
-            <w:r>
-              <w:t xml:space="preserve"> </w:t>
-            </w:r>
-            <w:proofErr w:type="spellStart"/>
-            <w:r>
-              <w:t>enregistrerCommande</w:t>
-            </w:r>
-            <w:proofErr w:type="spellEnd"/>
-            <w:r>
-              <w:t>(</w:t>
-            </w:r>
-          </w:p>
-          <w:p>
-            <w:r>
-              <w:t xml:space="preserve">    </w:t>
-            </w:r>
-            <w:proofErr w:type="spellStart"/>
-            <w:proofErr w:type="gramStart"/>
-            <w:r>
-              <w:t>idCommande</w:t>
-            </w:r>
-            <w:proofErr w:type="spellEnd"/>
-            <w:proofErr w:type="gramEnd"/>
-            <w:r>
-              <w:t xml:space="preserve"> varchar2,</w:t>
-            </w:r>
-          </w:p>
-          <w:p>
-            <w:r>
-              <w:t xml:space="preserve">    </w:t>
-            </w:r>
-            <w:proofErr w:type="spellStart"/>
-            <w:proofErr w:type="gramStart"/>
-            <w:r>
-              <w:t>idClient</w:t>
-            </w:r>
-            <w:proofErr w:type="spellEnd"/>
-            <w:proofErr w:type="gramEnd"/>
-            <w:r>
-              <w:t xml:space="preserve"> varchar2,</w:t>
-            </w:r>
-          </w:p>
-          <w:p>
-            <w:r>
-              <w:t xml:space="preserve">    </w:t>
-            </w:r>
-            <w:proofErr w:type="spellStart"/>
-            <w:proofErr w:type="gramStart"/>
-            <w:r>
-              <w:t>idPlats</w:t>
-            </w:r>
-            <w:proofErr w:type="spellEnd"/>
-            <w:proofErr w:type="gramEnd"/>
-            <w:r>
-              <w:t xml:space="preserve"> varchar2,</w:t>
-            </w:r>
-          </w:p>
-          <w:p>
-            <w:r>
-              <w:t xml:space="preserve">    </w:t>
-            </w:r>
-            <w:proofErr w:type="spellStart"/>
-            <w:proofErr w:type="gramStart"/>
-            <w:r>
-              <w:t>idFilms</w:t>
-            </w:r>
-            <w:proofErr w:type="spellEnd"/>
-            <w:proofErr w:type="gramEnd"/>
-            <w:r>
-              <w:t xml:space="preserve"> varchar2,</w:t>
-            </w:r>
-          </w:p>
-          <w:p>
-            <w:r>
-              <w:t xml:space="preserve">    </w:t>
-            </w:r>
-            <w:proofErr w:type="spellStart"/>
-            <w:proofErr w:type="gramStart"/>
-            <w:r>
-              <w:t>dateCommande</w:t>
-            </w:r>
-            <w:proofErr w:type="spellEnd"/>
-            <w:proofErr w:type="gramEnd"/>
-            <w:r>
-              <w:t xml:space="preserve"> date,</w:t>
-            </w:r>
-          </w:p>
-          <w:p>
-            <w:r>
-              <w:t xml:space="preserve">    </w:t>
-            </w:r>
-            <w:proofErr w:type="gramStart"/>
-            <w:r>
-              <w:t>prix</w:t>
-            </w:r>
-            <w:proofErr w:type="gramEnd"/>
-            <w:r>
-              <w:t xml:space="preserve"> </w:t>
-            </w:r>
-            <w:proofErr w:type="spellStart"/>
-            <w:r>
-              <w:t>number</w:t>
-            </w:r>
-            <w:proofErr w:type="spellEnd"/>
-            <w:r>
-              <w:t>,</w:t>
-            </w:r>
-          </w:p>
-          <w:p>
-            <w:r>
-              <w:t xml:space="preserve">    </w:t>
-            </w:r>
-            <w:proofErr w:type="spellStart"/>
-            <w:proofErr w:type="gramStart"/>
-            <w:r>
-              <w:t>adresseLivraison</w:t>
-            </w:r>
-            <w:proofErr w:type="spellEnd"/>
-            <w:proofErr w:type="gramEnd"/>
-            <w:r>
-              <w:t xml:space="preserve"> varchar2</w:t>
-            </w:r>
-          </w:p>
-          <w:p>
-            <w:r>
-              <w:t xml:space="preserve">    )</w:t>
-            </w:r>
-          </w:p>
-          <w:p/>
+            <w:pPr>
+              <w:rPr>
+                <w:lang w:val="en-GB"/>
+              </w:rPr>
+            </w:pPr>
+            <w:r>
+              <w:rPr>
+                <w:lang w:val="en-GB"/>
+              </w:rPr>
+              <w:t xml:space="preserve">function </w:t>
+            </w:r>
+            <w:proofErr w:type="spellStart"/>
+            <w:r>
+              <w:rPr>
+                <w:lang w:val="en-GB"/>
+              </w:rPr>
+              <w:t>getLastCommande</w:t>
+            </w:r>
+            <w:proofErr w:type="spellEnd"/>
+          </w:p>
+          <w:p>
+            <w:pPr>
+              <w:rPr>
+                <w:lang w:val="en-GB"/>
+              </w:rPr>
+            </w:pPr>
+            <w:r>
+              <w:rPr>
+                <w:lang w:val="en-GB"/>
+              </w:rPr>
+              <w:t xml:space="preserve">return </w:t>
+            </w:r>
+            <w:proofErr w:type="spellStart"/>
+            <w:r>
+              <w:rPr>
+                <w:lang w:val="en-GB"/>
+              </w:rPr>
+              <w:t>sys_refcursor</w:t>
+            </w:r>
+            <w:proofErr w:type="spellEnd"/>
+          </w:p>
         </w:tc>
         <w:tc>
           <w:tcPr>
             <w:tcW w:w="1262" w:type="dxa"/>
           </w:tcPr>
           <w:p>
-            <w:r>
-              <w:t>Oui</w:t>
-            </w:r>
+            <w:pPr>
+              <w:rPr>
+                <w:lang w:val="en-GB"/>
+              </w:rPr>
+            </w:pPr>
+            <w:r>
+              <w:rPr>
+                <w:lang w:val="en-GB"/>
+              </w:rPr>
+              <w:t xml:space="preserve">Non </w:t>
+            </w:r>
+            <w:proofErr w:type="spellStart"/>
+            <w:r>
+              <w:rPr>
+                <w:lang w:val="en-GB"/>
+              </w:rPr>
+              <w:t>concerné</w:t>
+            </w:r>
+            <w:proofErr w:type="spellEnd"/>
           </w:p>
         </w:tc>
         <w:tc>
@@ -1419,6 +1352,11 @@
             <w:tcW w:w="3530" w:type="dxa"/>
           </w:tcPr>
           <w:p>
+            <w:pPr>
+              <w:rPr>
+                <w:lang w:val="en-GB"/>
+              </w:rPr>
+            </w:pPr>
             <w:r>
               <w:t>-</w:t>
             </w:r>
@@ -1426,7 +1364,7 @@
               <w:t xml:space="preserve">Les </w:t>
             </w:r>
             <w:r>
-              <w:t>exceptions levées par les CIR</w:t>
+              <w:t>exceptions de select</w:t>
             </w:r>
           </w:p>
         </w:tc>
@@ -1437,74 +1375,52 @@
             <w:tcW w:w="4275" w:type="dxa"/>
           </w:tcPr>
           <w:p>
-            <w:proofErr w:type="spellStart"/>
-            <w:proofErr w:type="gramStart"/>
-            <w:r>
-              <w:t>procedure</w:t>
-            </w:r>
-            <w:proofErr w:type="spellEnd"/>
-            <w:proofErr w:type="gramEnd"/>
-            <w:r>
+            <w:pPr>
+              <w:rPr>
+                <w:lang w:val="en-GB"/>
+              </w:rPr>
+            </w:pPr>
+            <w:r>
+              <w:rPr>
+                <w:lang w:val="en-GB"/>
+              </w:rPr>
+              <w:t xml:space="preserve">function </w:t>
+            </w:r>
+            <w:proofErr w:type="spellStart"/>
+            <w:r>
+              <w:rPr>
+                <w:lang w:val="en-GB"/>
+              </w:rPr>
+              <w:t>platslespluscommandes</w:t>
+            </w:r>
+            <w:proofErr w:type="spellEnd"/>
+          </w:p>
+          <w:p>
+            <w:pPr>
+              <w:rPr>
+                <w:lang w:val="en-GB"/>
+              </w:rPr>
+            </w:pPr>
+            <w:r>
+              <w:rPr>
+                <w:lang w:val="en-GB"/>
+              </w:rPr>
+              <w:t xml:space="preserve">return </w:t>
+            </w:r>
+            <w:proofErr w:type="spellStart"/>
+            <w:r>
+              <w:rPr>
+                <w:lang w:val="en-GB"/>
+              </w:rPr>
+              <w:t>sys_refcursor</w:t>
+            </w:r>
+            <w:proofErr w:type="spellEnd"/>
+            <w:r>
+              <w:rPr>
+                <w:lang w:val="en-GB"/>
+              </w:rPr>
               <w:t xml:space="preserve"> </w:t>
             </w:r>
-            <w:proofErr w:type="spellStart"/>
-            <w:r>
-              <w:t>ajouterPlat</w:t>
-            </w:r>
-            <w:proofErr w:type="spellEnd"/>
-            <w:r>
-              <w:t>(</w:t>
-            </w:r>
-          </w:p>
-          <w:p>
-            <w:r>
-              <w:t xml:space="preserve">    </w:t>
-            </w:r>
-            <w:proofErr w:type="spellStart"/>
-            <w:proofErr w:type="gramStart"/>
-            <w:r>
-              <w:t>idCommande</w:t>
-            </w:r>
-            <w:proofErr w:type="spellEnd"/>
-            <w:proofErr w:type="gramEnd"/>
-            <w:r>
-              <w:t>_     varchar2,</w:t>
-            </w:r>
-          </w:p>
-          <w:p>
-            <w:r>
-              <w:t xml:space="preserve">    </w:t>
-            </w:r>
-            <w:proofErr w:type="spellStart"/>
-            <w:proofErr w:type="gramStart"/>
-            <w:r>
-              <w:t>idP</w:t>
-            </w:r>
-            <w:proofErr w:type="spellEnd"/>
-            <w:proofErr w:type="gramEnd"/>
-            <w:r>
-              <w:t xml:space="preserve">             item_--type défini</w:t>
-            </w:r>
-          </w:p>
-          <w:p>
-            <w:pPr>
-              <w:rPr>
-                <w:lang w:val="en-GB"/>
-              </w:rPr>
-            </w:pPr>
-            <w:r>
-              <w:rPr>
-                <w:lang w:val="en-GB"/>
-              </w:rPr>
-              <w:t xml:space="preserve">) </w:t>
-            </w:r>
-          </w:p>
-          <w:p>
-            <w:pPr>
-              <w:rPr>
-                <w:lang w:val="en-GB"/>
-              </w:rPr>
-            </w:pPr>
           </w:p>
         </w:tc>
         <w:tc>
@@ -1512,9 +1428,25 @@
             <w:tcW w:w="1262" w:type="dxa"/>
           </w:tcPr>
           <w:p>
-            <w:r>
-              <w:t>Non</w:t>
-            </w:r>
+            <w:pPr>
+              <w:rPr>
+                <w:lang w:val="en-GB"/>
+              </w:rPr>
+            </w:pPr>
+            <w:r>
+              <w:rPr>
+                <w:lang w:val="en-GB"/>
+              </w:rPr>
+              <w:t xml:space="preserve">Non </w:t>
+            </w:r>
+            <w:proofErr w:type="spellStart"/>
+            <w:r>
+              <w:rPr>
+                <w:lang w:val="en-GB"/>
+              </w:rPr>
+              <w:t>concerné</w:t>
+            </w:r>
+            <w:proofErr w:type="spellEnd"/>
           </w:p>
         </w:tc>
         <w:tc>
@@ -1522,14 +1454,13 @@
             <w:tcW w:w="3530" w:type="dxa"/>
           </w:tcPr>
           <w:p>
-            <w:r>
-              <w:t>-</w:t>
-            </w:r>
-            <w:r>
-              <w:t xml:space="preserve">Les </w:t>
-            </w:r>
-            <w:r>
-              <w:t>exceptions levées par les CIR</w:t>
+            <w:pPr>
+              <w:rPr>
+                <w:lang w:val="en-GB"/>
+              </w:rPr>
+            </w:pPr>
+            <w:r>
+              <w:t>Aucune</w:t>
             </w:r>
           </w:p>
         </w:tc>
@@ -1540,74 +1471,46 @@
             <w:tcW w:w="4275" w:type="dxa"/>
           </w:tcPr>
           <w:p>
-            <w:proofErr w:type="spellStart"/>
-            <w:proofErr w:type="gramStart"/>
-            <w:r>
-              <w:t>procedure</w:t>
-            </w:r>
-            <w:proofErr w:type="spellEnd"/>
-            <w:proofErr w:type="gramEnd"/>
-            <w:r>
-              <w:t xml:space="preserve"> </w:t>
-            </w:r>
-            <w:proofErr w:type="spellStart"/>
-            <w:r>
-              <w:t>ajouterFilm</w:t>
-            </w:r>
-            <w:proofErr w:type="spellEnd"/>
-            <w:r>
-              <w:t>(</w:t>
-            </w:r>
-          </w:p>
-          <w:p>
-            <w:r>
-              <w:t xml:space="preserve">    </w:t>
-            </w:r>
-            <w:proofErr w:type="spellStart"/>
-            <w:proofErr w:type="gramStart"/>
-            <w:r>
-              <w:t>idCommande</w:t>
-            </w:r>
-            <w:proofErr w:type="spellEnd"/>
-            <w:proofErr w:type="gramEnd"/>
-            <w:r>
-              <w:t>_     varchar2,</w:t>
-            </w:r>
-          </w:p>
-          <w:p>
-            <w:r>
-              <w:t xml:space="preserve">    </w:t>
-            </w:r>
-            <w:proofErr w:type="spellStart"/>
-            <w:proofErr w:type="gramStart"/>
-            <w:r>
-              <w:t>idF</w:t>
-            </w:r>
-            <w:proofErr w:type="spellEnd"/>
-            <w:proofErr w:type="gramEnd"/>
-            <w:r>
-              <w:t xml:space="preserve">             item_--type défini</w:t>
-            </w:r>
-          </w:p>
-          <w:p>
-            <w:pPr>
-              <w:rPr>
-                <w:lang w:val="en-GB"/>
-              </w:rPr>
-            </w:pPr>
-            <w:r>
-              <w:rPr>
-                <w:lang w:val="en-GB"/>
-              </w:rPr>
-              <w:t>)</w:t>
-            </w:r>
-          </w:p>
-          <w:p>
-            <w:pPr>
-              <w:rPr>
-                <w:lang w:val="en-GB"/>
-              </w:rPr>
-            </w:pPr>
+            <w:pPr>
+              <w:rPr>
+                <w:lang w:val="en-GB"/>
+              </w:rPr>
+            </w:pPr>
+            <w:r>
+              <w:rPr>
+                <w:lang w:val="en-GB"/>
+              </w:rPr>
+              <w:t xml:space="preserve">function </w:t>
+            </w:r>
+            <w:proofErr w:type="spellStart"/>
+            <w:r>
+              <w:rPr>
+                <w:lang w:val="en-GB"/>
+              </w:rPr>
+              <w:t>filmslesplusVus</w:t>
+            </w:r>
+            <w:proofErr w:type="spellEnd"/>
+          </w:p>
+          <w:p>
+            <w:pPr>
+              <w:rPr>
+                <w:lang w:val="en-GB"/>
+              </w:rPr>
+            </w:pPr>
+            <w:r>
+              <w:rPr>
+                <w:lang w:val="en-GB"/>
+              </w:rPr>
+              <w:t xml:space="preserve">return </w:t>
+            </w:r>
+            <w:proofErr w:type="spellStart"/>
+            <w:r>
+              <w:rPr>
+                <w:lang w:val="en-GB"/>
+              </w:rPr>
+              <w:t>sys_refcursor</w:t>
+            </w:r>
+            <w:proofErr w:type="spellEnd"/>
           </w:p>
         </w:tc>
         <w:tc>
@@ -1615,9 +1518,25 @@
             <w:tcW w:w="1262" w:type="dxa"/>
           </w:tcPr>
           <w:p>
-            <w:r>
-              <w:t>Non</w:t>
-            </w:r>
+            <w:pPr>
+              <w:rPr>
+                <w:lang w:val="en-GB"/>
+              </w:rPr>
+            </w:pPr>
+            <w:r>
+              <w:rPr>
+                <w:lang w:val="en-GB"/>
+              </w:rPr>
+              <w:t xml:space="preserve">Non </w:t>
+            </w:r>
+            <w:proofErr w:type="spellStart"/>
+            <w:r>
+              <w:rPr>
+                <w:lang w:val="en-GB"/>
+              </w:rPr>
+              <w:t>concerné</w:t>
+            </w:r>
+            <w:proofErr w:type="spellEnd"/>
           </w:p>
         </w:tc>
         <w:tc>
@@ -1625,14 +1544,13 @@
             <w:tcW w:w="3530" w:type="dxa"/>
           </w:tcPr>
           <w:p>
-            <w:r>
-              <w:t>-</w:t>
-            </w:r>
-            <w:r>
-              <w:t xml:space="preserve">Les </w:t>
-            </w:r>
-            <w:r>
-              <w:t>exceptions levées par les CIR</w:t>
+            <w:pPr>
+              <w:rPr>
+                <w:lang w:val="en-GB"/>
+              </w:rPr>
+            </w:pPr>
+            <w:r>
+              <w:t>Aucune</w:t>
             </w:r>
           </w:p>
         </w:tc>
@@ -1655,26 +1573,83 @@
               <w:t xml:space="preserve">function </w:t>
             </w:r>
             <w:proofErr w:type="spellStart"/>
-            <w:r>
-              <w:rPr>
-                <w:lang w:val="en-GB"/>
-              </w:rPr>
-              <w:t>getLastIdCommande</w:t>
-            </w:r>
-            <w:proofErr w:type="spellEnd"/>
-          </w:p>
-          <w:p>
-            <w:pPr>
-              <w:rPr>
-                <w:lang w:val="en-GB"/>
-              </w:rPr>
-            </w:pPr>
-            <w:r>
-              <w:rPr>
-                <w:lang w:val="en-GB"/>
-              </w:rPr>
-              <w:t>return varchar2</w:t>
-            </w:r>
+            <w:proofErr w:type="gramStart"/>
+            <w:r>
+              <w:rPr>
+                <w:lang w:val="en-GB"/>
+              </w:rPr>
+              <w:t>platslespluscommandesAvec</w:t>
+            </w:r>
+            <w:proofErr w:type="spellEnd"/>
+            <w:r>
+              <w:rPr>
+                <w:lang w:val="en-GB"/>
+              </w:rPr>
+              <w:t>(</w:t>
+            </w:r>
+            <w:proofErr w:type="gramEnd"/>
+            <w:r>
+              <w:rPr>
+                <w:lang w:val="en-GB"/>
+              </w:rPr>
+              <w:t xml:space="preserve"> </w:t>
+            </w:r>
+          </w:p>
+          <w:p>
+            <w:pPr>
+              <w:rPr>
+                <w:lang w:val="en-GB"/>
+              </w:rPr>
+            </w:pPr>
+            <w:r>
+              <w:rPr>
+                <w:lang w:val="en-GB"/>
+              </w:rPr>
+              <w:t xml:space="preserve">    </w:t>
+            </w:r>
+            <w:proofErr w:type="spellStart"/>
+            <w:r>
+              <w:rPr>
+                <w:lang w:val="en-GB"/>
+              </w:rPr>
+              <w:t>idFilm</w:t>
+            </w:r>
+            <w:proofErr w:type="spellEnd"/>
+            <w:r>
+              <w:rPr>
+                <w:lang w:val="en-GB"/>
+              </w:rPr>
+              <w:t>_                         varchar2</w:t>
+            </w:r>
+          </w:p>
+          <w:p>
+            <w:pPr>
+              <w:rPr>
+                <w:lang w:val="en-GB"/>
+              </w:rPr>
+            </w:pPr>
+            <w:proofErr w:type="gramStart"/>
+            <w:r>
+              <w:rPr>
+                <w:lang w:val="en-GB"/>
+              </w:rPr>
+              <w:t>)return</w:t>
+            </w:r>
+            <w:proofErr w:type="gramEnd"/>
+            <w:r>
+              <w:rPr>
+                <w:lang w:val="en-GB"/>
+              </w:rPr>
+              <w:t xml:space="preserve"> </w:t>
+            </w:r>
+            <w:proofErr w:type="spellStart"/>
+            <w:r>
+              <w:rPr>
+                <w:lang w:val="en-GB"/>
+              </w:rPr>
+              <w:t>sys_refcursor</w:t>
+            </w:r>
+            <w:proofErr w:type="spellEnd"/>
           </w:p>
         </w:tc>
         <w:tc>
@@ -1714,371 +1689,43 @@
               </w:rPr>
             </w:pPr>
             <w:r>
-              <w:t>-</w:t>
-            </w:r>
-            <w:r>
-              <w:t xml:space="preserve">Les </w:t>
-            </w:r>
-            <w:r>
-              <w:t>exceptions</w:t>
-            </w:r>
-            <w:r>
-              <w:t xml:space="preserve"> de select</w:t>
+              <w:t>Aucune</w:t>
+            </w:r>
+          </w:p>
+        </w:tc>
+      </w:tr>
+      <w:tr>
+        <w:tc>
+          <w:tcPr>
+            <w:tcW w:w="4275" w:type="dxa"/>
+          </w:tcPr>
+          <w:p>
+            <w:pPr>
+              <w:rPr>
+                <w:lang w:val="en-GB"/>
+              </w:rPr>
+            </w:pPr>
+            <w:r>
+              <w:rPr>
+                <w:lang w:val="en-GB"/>
+              </w:rPr>
+              <w:t xml:space="preserve">function </w:t>
+            </w:r>
+            <w:proofErr w:type="spellStart"/>
+            <w:proofErr w:type="gramStart"/>
+            <w:r>
+              <w:rPr>
+                <w:lang w:val="en-GB"/>
+              </w:rPr>
+              <w:t>filmslesplusVusAve</w:t>
             </w:r>
             <w:bookmarkStart w:id="0" w:name="_GoBack"/>
             <w:bookmarkEnd w:id="0"/>
-          </w:p>
-        </w:tc>
-      </w:tr>
-      <w:tr>
-        <w:tc>
-          <w:tcPr>
-            <w:tcW w:w="4275" w:type="dxa"/>
-          </w:tcPr>
-          <w:p>
-            <w:pPr>
-              <w:rPr>
-                <w:lang w:val="en-GB"/>
-              </w:rPr>
-            </w:pPr>
-            <w:r>
-              <w:rPr>
-                <w:lang w:val="en-GB"/>
-              </w:rPr>
-              <w:t xml:space="preserve">function </w:t>
-            </w:r>
-            <w:proofErr w:type="spellStart"/>
-            <w:r>
-              <w:rPr>
-                <w:lang w:val="en-GB"/>
-              </w:rPr>
-              <w:t>platslespluscommandes</w:t>
-            </w:r>
-            <w:proofErr w:type="spellEnd"/>
-          </w:p>
-          <w:p>
-            <w:pPr>
-              <w:rPr>
-                <w:lang w:val="en-GB"/>
-              </w:rPr>
-            </w:pPr>
-            <w:r>
-              <w:rPr>
-                <w:lang w:val="en-GB"/>
-              </w:rPr>
-              <w:t xml:space="preserve">return </w:t>
-            </w:r>
-            <w:proofErr w:type="spellStart"/>
-            <w:r>
-              <w:rPr>
-                <w:lang w:val="en-GB"/>
-              </w:rPr>
-              <w:t>sys_refcursor</w:t>
-            </w:r>
-            <w:proofErr w:type="spellEnd"/>
-            <w:r>
-              <w:rPr>
-                <w:lang w:val="en-GB"/>
-              </w:rPr>
-              <w:t xml:space="preserve"> </w:t>
-            </w:r>
-          </w:p>
-        </w:tc>
-        <w:tc>
-          <w:tcPr>
-            <w:tcW w:w="1262" w:type="dxa"/>
-          </w:tcPr>
-          <w:p>
-            <w:pPr>
-              <w:rPr>
-                <w:lang w:val="en-GB"/>
-              </w:rPr>
-            </w:pPr>
-            <w:r>
-              <w:rPr>
-                <w:lang w:val="en-GB"/>
-              </w:rPr>
-              <w:t xml:space="preserve">Non </w:t>
-            </w:r>
-            <w:proofErr w:type="spellStart"/>
-            <w:r>
-              <w:rPr>
-                <w:lang w:val="en-GB"/>
-              </w:rPr>
-              <w:t>concerné</w:t>
-            </w:r>
-            <w:proofErr w:type="spellEnd"/>
-          </w:p>
-        </w:tc>
-        <w:tc>
-          <w:tcPr>
-            <w:tcW w:w="3530" w:type="dxa"/>
-          </w:tcPr>
-          <w:p>
-            <w:pPr>
-              <w:rPr>
-                <w:lang w:val="en-GB"/>
-              </w:rPr>
-            </w:pPr>
-            <w:r>
-              <w:t>Aucune</w:t>
-            </w:r>
-          </w:p>
-        </w:tc>
-      </w:tr>
-      <w:tr>
-        <w:tc>
-          <w:tcPr>
-            <w:tcW w:w="4275" w:type="dxa"/>
-          </w:tcPr>
-          <w:p>
-            <w:pPr>
-              <w:rPr>
-                <w:lang w:val="en-GB"/>
-              </w:rPr>
-            </w:pPr>
-            <w:r>
-              <w:rPr>
-                <w:lang w:val="en-GB"/>
-              </w:rPr>
-              <w:t xml:space="preserve">function </w:t>
-            </w:r>
-            <w:proofErr w:type="spellStart"/>
-            <w:r>
-              <w:rPr>
-                <w:lang w:val="en-GB"/>
-              </w:rPr>
-              <w:t>filmslesplusVus</w:t>
-            </w:r>
-            <w:proofErr w:type="spellEnd"/>
-          </w:p>
-          <w:p>
-            <w:pPr>
-              <w:rPr>
-                <w:lang w:val="en-GB"/>
-              </w:rPr>
-            </w:pPr>
-            <w:r>
-              <w:rPr>
-                <w:lang w:val="en-GB"/>
-              </w:rPr>
-              <w:t xml:space="preserve">return </w:t>
-            </w:r>
-            <w:proofErr w:type="spellStart"/>
-            <w:r>
-              <w:rPr>
-                <w:lang w:val="en-GB"/>
-              </w:rPr>
-              <w:t>sys_refcursor</w:t>
-            </w:r>
-            <w:proofErr w:type="spellEnd"/>
-          </w:p>
-        </w:tc>
-        <w:tc>
-          <w:tcPr>
-            <w:tcW w:w="1262" w:type="dxa"/>
-          </w:tcPr>
-          <w:p>
-            <w:pPr>
-              <w:rPr>
-                <w:lang w:val="en-GB"/>
-              </w:rPr>
-            </w:pPr>
-            <w:r>
-              <w:rPr>
-                <w:lang w:val="en-GB"/>
-              </w:rPr>
-              <w:t xml:space="preserve">Non </w:t>
-            </w:r>
-            <w:proofErr w:type="spellStart"/>
-            <w:r>
-              <w:rPr>
-                <w:lang w:val="en-GB"/>
-              </w:rPr>
-              <w:t>concerné</w:t>
-            </w:r>
-            <w:proofErr w:type="spellEnd"/>
-          </w:p>
-        </w:tc>
-        <w:tc>
-          <w:tcPr>
-            <w:tcW w:w="3530" w:type="dxa"/>
-          </w:tcPr>
-          <w:p>
-            <w:pPr>
-              <w:rPr>
-                <w:lang w:val="en-GB"/>
-              </w:rPr>
-            </w:pPr>
-            <w:r>
-              <w:t>Aucune</w:t>
-            </w:r>
-          </w:p>
-        </w:tc>
-      </w:tr>
-      <w:tr>
-        <w:tc>
-          <w:tcPr>
-            <w:tcW w:w="4275" w:type="dxa"/>
-          </w:tcPr>
-          <w:p>
-            <w:pPr>
-              <w:rPr>
-                <w:lang w:val="en-GB"/>
-              </w:rPr>
-            </w:pPr>
-            <w:r>
-              <w:rPr>
-                <w:lang w:val="en-GB"/>
-              </w:rPr>
-              <w:t xml:space="preserve">function </w:t>
-            </w:r>
-            <w:proofErr w:type="spellStart"/>
-            <w:proofErr w:type="gramStart"/>
-            <w:r>
-              <w:rPr>
-                <w:lang w:val="en-GB"/>
-              </w:rPr>
-              <w:t>platslespluscommandesAvec</w:t>
-            </w:r>
-            <w:proofErr w:type="spellEnd"/>
-            <w:r>
-              <w:rPr>
-                <w:lang w:val="en-GB"/>
-              </w:rPr>
-              <w:t>(</w:t>
-            </w:r>
-            <w:proofErr w:type="gramEnd"/>
-            <w:r>
-              <w:rPr>
-                <w:lang w:val="en-GB"/>
-              </w:rPr>
-              <w:t xml:space="preserve"> </w:t>
-            </w:r>
-          </w:p>
-          <w:p>
-            <w:pPr>
-              <w:rPr>
-                <w:lang w:val="en-GB"/>
-              </w:rPr>
-            </w:pPr>
-            <w:r>
-              <w:rPr>
-                <w:lang w:val="en-GB"/>
-              </w:rPr>
-              <w:t xml:space="preserve">    </w:t>
-            </w:r>
-            <w:proofErr w:type="spellStart"/>
-            <w:r>
-              <w:rPr>
-                <w:lang w:val="en-GB"/>
-              </w:rPr>
-              <w:t>idFilm</w:t>
-            </w:r>
-            <w:proofErr w:type="spellEnd"/>
-            <w:r>
-              <w:rPr>
-                <w:lang w:val="en-GB"/>
-              </w:rPr>
-              <w:t>_                         varchar2</w:t>
-            </w:r>
-          </w:p>
-          <w:p>
-            <w:pPr>
-              <w:rPr>
-                <w:lang w:val="en-GB"/>
-              </w:rPr>
-            </w:pPr>
-            <w:proofErr w:type="gramStart"/>
-            <w:r>
-              <w:rPr>
-                <w:lang w:val="en-GB"/>
-              </w:rPr>
-              <w:t>)return</w:t>
-            </w:r>
-            <w:proofErr w:type="gramEnd"/>
-            <w:r>
-              <w:rPr>
-                <w:lang w:val="en-GB"/>
-              </w:rPr>
-              <w:t xml:space="preserve"> </w:t>
-            </w:r>
-            <w:proofErr w:type="spellStart"/>
-            <w:r>
-              <w:rPr>
-                <w:lang w:val="en-GB"/>
-              </w:rPr>
-              <w:t>sys_refcursor</w:t>
-            </w:r>
-            <w:proofErr w:type="spellEnd"/>
-          </w:p>
-        </w:tc>
-        <w:tc>
-          <w:tcPr>
-            <w:tcW w:w="1262" w:type="dxa"/>
-          </w:tcPr>
-          <w:p>
-            <w:pPr>
-              <w:rPr>
-                <w:lang w:val="en-GB"/>
-              </w:rPr>
-            </w:pPr>
-            <w:r>
-              <w:rPr>
-                <w:lang w:val="en-GB"/>
-              </w:rPr>
-              <w:t xml:space="preserve">Non </w:t>
-            </w:r>
-            <w:proofErr w:type="spellStart"/>
-            <w:r>
-              <w:rPr>
-                <w:lang w:val="en-GB"/>
-              </w:rPr>
-              <w:t>concerné</w:t>
-            </w:r>
-            <w:proofErr w:type="spellEnd"/>
-          </w:p>
-        </w:tc>
-        <w:tc>
-          <w:tcPr>
-            <w:tcW w:w="3530" w:type="dxa"/>
-          </w:tcPr>
-          <w:p>
-            <w:pPr>
-              <w:rPr>
-                <w:lang w:val="en-GB"/>
-              </w:rPr>
-            </w:pPr>
-            <w:r>
-              <w:t>Aucune</w:t>
-            </w:r>
-          </w:p>
-        </w:tc>
-      </w:tr>
-      <w:tr>
-        <w:tc>
-          <w:tcPr>
-            <w:tcW w:w="4275" w:type="dxa"/>
-          </w:tcPr>
-          <w:p>
-            <w:pPr>
-              <w:rPr>
-                <w:lang w:val="en-GB"/>
-              </w:rPr>
-            </w:pPr>
-            <w:r>
-              <w:rPr>
-                <w:lang w:val="en-GB"/>
-              </w:rPr>
-              <w:t xml:space="preserve">function </w:t>
-            </w:r>
-            <w:proofErr w:type="spellStart"/>
-            <w:proofErr w:type="gramStart"/>
-            <w:r>
-              <w:rPr>
-                <w:lang w:val="en-GB"/>
-              </w:rPr>
-              <w:t>filmslesplusVusAvec</w:t>
+            <w:r>
+              <w:rPr>
+                <w:lang w:val="en-GB"/>
+              </w:rPr>
+              <w:t>c</w:t>
             </w:r>
             <w:proofErr w:type="spellEnd"/>
             <w:r>

</xml_diff>